<commit_message>
Final Push Will now upload
</commit_message>
<xml_diff>
--- a/Paul_Ryan_MSc_DA_CA3_SBS23013.docx
+++ b/Paul_Ryan_MSc_DA_CA3_SBS23013.docx
@@ -65,6 +65,27 @@
         <w:ind w:left="0" w:right="0" w:firstLine="0"/>
         <w:jc w:val="center"/>
         <w:rPr>
+          <w:sz w:val="18"/>
+          <w:szCs w:val="18"/>
+        </w:rPr>
+        <w:sectPr>
+          <w:footerReference r:id="rId7" w:type="first"/>
+          <w:pgSz w:h="16838" w:w="11906" w:orient="portrait"/>
+          <w:pgMar w:bottom="1440" w:top="540" w:left="893" w:right="893" w:header="720" w:footer="720"/>
+          <w:pgNumType w:start="1"/>
+          <w:titlePg w:val="1"/>
+        </w:sectPr>
+      </w:pPr>
+      <w:r>
+        <w:rPr>
+          <w:sz w:val="18"/>
+          <w:szCs w:val="18"/>
+          <w:rtl w:val="0"/>
+        </w:rPr>
+        <w:t xml:space="preserve">Paul Ryan</w:t>
+      </w:r>
+      <w:r>
+        <w:rPr>
           <w:rFonts w:ascii="Times New Roman" w:cs="Times New Roman" w:eastAsia="Times New Roman" w:hAnsi="Times New Roman"/>
           <w:b w:val="0"/>
           <w:i w:val="0"/>
@@ -76,36 +97,6 @@
           <w:u w:val="none"/>
           <w:shd w:fill="auto" w:val="clear"/>
           <w:vertAlign w:val="baseline"/>
-        </w:rPr>
-        <w:sectPr>
-          <w:footerReference r:id="rId7" w:type="first"/>
-          <w:pgSz w:h="16838" w:w="11906" w:orient="portrait"/>
-          <w:pgMar w:bottom="1440" w:top="540" w:left="893" w:right="893" w:header="720" w:footer="720"/>
-          <w:pgNumType w:start="1"/>
-          <w:titlePg w:val="1"/>
-        </w:sectPr>
-      </w:pPr>
-      <w:r>
-        <w:rPr>
-          <w:sz w:val="18"/>
-          <w:szCs w:val="18"/>
-          <w:rtl w:val="0"/>
-        </w:rPr>
-        <w:t xml:space="preserve">Paul Ryan</w:t>
-      </w:r>
-      <w:r>
-        <w:rPr>
-          <w:rFonts w:ascii="Times New Roman" w:cs="Times New Roman" w:eastAsia="Times New Roman" w:hAnsi="Times New Roman"/>
-          <w:b w:val="0"/>
-          <w:i w:val="0"/>
-          <w:smallCaps w:val="0"/>
-          <w:strike w:val="0"/>
-          <w:color w:val="000000"/>
-          <w:sz w:val="18"/>
-          <w:szCs w:val="18"/>
-          <w:u w:val="none"/>
-          <w:shd w:fill="auto" w:val="clear"/>
-          <w:vertAlign w:val="baseline"/>
           <w:rtl w:val="0"/>
         </w:rPr>
         <w:t xml:space="preserve"> </w:t>
@@ -122,17 +113,8 @@
       </w:r>
       <w:r>
         <w:rPr>
-          <w:rFonts w:ascii="Times New Roman" w:cs="Times New Roman" w:eastAsia="Times New Roman" w:hAnsi="Times New Roman"/>
-          <w:b w:val="0"/>
-          <w:i w:val="0"/>
-          <w:smallCaps w:val="0"/>
-          <w:strike w:val="0"/>
-          <w:color w:val="000000"/>
           <w:sz w:val="18"/>
           <w:szCs w:val="18"/>
-          <w:u w:val="none"/>
-          <w:shd w:fill="auto" w:val="clear"/>
-          <w:vertAlign w:val="baseline"/>
           <w:rtl w:val="0"/>
         </w:rPr>
         <w:br w:type="textWrapping"/>
@@ -173,17 +155,9 @@
       </w:r>
       <w:r>
         <w:rPr>
-          <w:rFonts w:ascii="Times New Roman" w:cs="Times New Roman" w:eastAsia="Times New Roman" w:hAnsi="Times New Roman"/>
-          <w:b w:val="0"/>
-          <w:i w:val="0"/>
-          <w:smallCaps w:val="0"/>
-          <w:strike w:val="0"/>
-          <w:color w:val="000000"/>
+          <w:i w:val="1"/>
           <w:sz w:val="18"/>
           <w:szCs w:val="18"/>
-          <w:u w:val="none"/>
-          <w:shd w:fill="auto" w:val="clear"/>
-          <w:vertAlign w:val="baseline"/>
           <w:rtl w:val="0"/>
         </w:rPr>
         <w:br w:type="textWrapping"/>
@@ -194,8 +168,51 @@
           <w:szCs w:val="18"/>
           <w:rtl w:val="0"/>
         </w:rPr>
-        <w:t xml:space="preserve">sbs23013@student.cct.ie</w:t>
-      </w:r>
+        <w:t xml:space="preserve">Github : </w:t>
+      </w:r>
+      <w:hyperlink r:id="rId8">
+        <w:r>
+          <w:rPr>
+            <w:color w:val="1155cc"/>
+            <w:sz w:val="18"/>
+            <w:szCs w:val="18"/>
+            <w:u w:val="single"/>
+            <w:rtl w:val="0"/>
+          </w:rPr>
+          <w:t xml:space="preserve">https://github.com/paulr28/MSc_DA_CA3.git</w:t>
+        </w:r>
+      </w:hyperlink>
+      <w:hyperlink r:id="rId9">
+        <w:r>
+          <w:rPr>
+            <w:rFonts w:ascii="Times New Roman" w:cs="Times New Roman" w:eastAsia="Times New Roman" w:hAnsi="Times New Roman"/>
+            <w:b w:val="0"/>
+            <w:i w:val="0"/>
+            <w:smallCaps w:val="0"/>
+            <w:strike w:val="0"/>
+            <w:color w:val="1155cc"/>
+            <w:sz w:val="18"/>
+            <w:szCs w:val="18"/>
+            <w:u w:val="single"/>
+            <w:shd w:fill="auto" w:val="clear"/>
+            <w:vertAlign w:val="baseline"/>
+            <w:rtl w:val="0"/>
+          </w:rPr>
+          <w:br w:type="textWrapping"/>
+        </w:r>
+      </w:hyperlink>
+      <w:hyperlink r:id="rId10">
+        <w:r>
+          <w:rPr>
+            <w:color w:val="1155cc"/>
+            <w:sz w:val="18"/>
+            <w:szCs w:val="18"/>
+            <w:u w:val="single"/>
+            <w:rtl w:val="0"/>
+          </w:rPr>
+          <w:t xml:space="preserve">sbs23013@student.cct.ie</w:t>
+        </w:r>
+      </w:hyperlink>
       <w:r>
         <w:rPr>
           <w:rtl w:val="0"/>
@@ -1323,7 +1340,7 @@
         <w:widowControl w:val="1"/>
         <w:numPr>
           <w:ilvl w:val="0"/>
-          <w:numId w:val="7"/>
+          <w:numId w:val="6"/>
         </w:numPr>
         <w:pBdr>
           <w:top w:space="0" w:sz="0" w:val="nil"/>
@@ -1358,7 +1375,7 @@
         <w:widowControl w:val="1"/>
         <w:numPr>
           <w:ilvl w:val="0"/>
-          <w:numId w:val="7"/>
+          <w:numId w:val="6"/>
         </w:numPr>
         <w:pBdr>
           <w:top w:space="0" w:sz="0" w:val="nil"/>
@@ -1393,7 +1410,7 @@
         <w:widowControl w:val="1"/>
         <w:numPr>
           <w:ilvl w:val="0"/>
-          <w:numId w:val="7"/>
+          <w:numId w:val="6"/>
         </w:numPr>
         <w:pBdr>
           <w:top w:space="0" w:sz="0" w:val="nil"/>
@@ -1428,7 +1445,7 @@
         <w:widowControl w:val="1"/>
         <w:numPr>
           <w:ilvl w:val="0"/>
-          <w:numId w:val="7"/>
+          <w:numId w:val="6"/>
         </w:numPr>
         <w:pBdr>
           <w:top w:space="0" w:sz="0" w:val="nil"/>
@@ -1463,7 +1480,7 @@
         <w:widowControl w:val="1"/>
         <w:numPr>
           <w:ilvl w:val="0"/>
-          <w:numId w:val="7"/>
+          <w:numId w:val="6"/>
         </w:numPr>
         <w:pBdr>
           <w:top w:space="0" w:sz="0" w:val="nil"/>
@@ -1498,7 +1515,7 @@
         <w:widowControl w:val="1"/>
         <w:numPr>
           <w:ilvl w:val="0"/>
-          <w:numId w:val="7"/>
+          <w:numId w:val="6"/>
         </w:numPr>
         <w:pBdr>
           <w:top w:space="0" w:sz="0" w:val="nil"/>
@@ -1533,7 +1550,7 @@
         <w:widowControl w:val="1"/>
         <w:numPr>
           <w:ilvl w:val="0"/>
-          <w:numId w:val="7"/>
+          <w:numId w:val="6"/>
         </w:numPr>
         <w:pBdr>
           <w:top w:space="0" w:sz="0" w:val="nil"/>
@@ -1568,7 +1585,7 @@
         <w:widowControl w:val="1"/>
         <w:numPr>
           <w:ilvl w:val="0"/>
-          <w:numId w:val="7"/>
+          <w:numId w:val="6"/>
         </w:numPr>
         <w:pBdr>
           <w:top w:space="0" w:sz="0" w:val="nil"/>
@@ -1603,7 +1620,7 @@
         <w:widowControl w:val="1"/>
         <w:numPr>
           <w:ilvl w:val="0"/>
-          <w:numId w:val="7"/>
+          <w:numId w:val="6"/>
         </w:numPr>
         <w:pBdr>
           <w:top w:space="0" w:sz="0" w:val="nil"/>
@@ -2436,7 +2453,7 @@
         <w:pStyle w:val="Heading4"/>
         <w:numPr>
           <w:ilvl w:val="0"/>
-          <w:numId w:val="3"/>
+          <w:numId w:val="4"/>
         </w:numPr>
         <w:tabs>
           <w:tab w:val="left" w:leader="none" w:pos="720"/>
@@ -2480,7 +2497,7 @@
         <w:pStyle w:val="Heading4"/>
         <w:numPr>
           <w:ilvl w:val="0"/>
-          <w:numId w:val="3"/>
+          <w:numId w:val="4"/>
         </w:numPr>
         <w:tabs>
           <w:tab w:val="left" w:leader="none" w:pos="720"/>
@@ -2517,7 +2534,7 @@
         <w:pStyle w:val="Heading4"/>
         <w:numPr>
           <w:ilvl w:val="0"/>
-          <w:numId w:val="3"/>
+          <w:numId w:val="4"/>
         </w:numPr>
         <w:tabs>
           <w:tab w:val="left" w:leader="none" w:pos="720"/>
@@ -2547,7 +2564,7 @@
         <w:pStyle w:val="Heading4"/>
         <w:numPr>
           <w:ilvl w:val="0"/>
-          <w:numId w:val="3"/>
+          <w:numId w:val="4"/>
         </w:numPr>
         <w:tabs>
           <w:tab w:val="left" w:leader="none" w:pos="720"/>
@@ -2608,7 +2625,7 @@
         <w:pStyle w:val="Heading4"/>
         <w:numPr>
           <w:ilvl w:val="0"/>
-          <w:numId w:val="6"/>
+          <w:numId w:val="5"/>
         </w:numPr>
         <w:tabs>
           <w:tab w:val="left" w:leader="none" w:pos="720"/>
@@ -2638,7 +2655,7 @@
         <w:pStyle w:val="Heading4"/>
         <w:numPr>
           <w:ilvl w:val="0"/>
-          <w:numId w:val="6"/>
+          <w:numId w:val="5"/>
         </w:numPr>
         <w:tabs>
           <w:tab w:val="left" w:leader="none" w:pos="720"/>
@@ -2675,7 +2692,7 @@
         <w:pStyle w:val="Heading4"/>
         <w:numPr>
           <w:ilvl w:val="0"/>
-          <w:numId w:val="6"/>
+          <w:numId w:val="5"/>
         </w:numPr>
         <w:tabs>
           <w:tab w:val="left" w:leader="none" w:pos="720"/>
@@ -2705,7 +2722,7 @@
         <w:pStyle w:val="Heading4"/>
         <w:numPr>
           <w:ilvl w:val="0"/>
-          <w:numId w:val="6"/>
+          <w:numId w:val="5"/>
         </w:numPr>
         <w:tabs>
           <w:tab w:val="left" w:leader="none" w:pos="720"/>
@@ -2813,7 +2830,11 @@
       <w:pPr>
         <w:spacing w:line="276" w:lineRule="auto"/>
         <w:jc w:val="left"/>
-        <w:rPr/>
+        <w:rPr>
+          <w:rFonts w:ascii="Arial" w:cs="Arial" w:eastAsia="Arial" w:hAnsi="Arial"/>
+          <w:sz w:val="22"/>
+          <w:szCs w:val="22"/>
+        </w:rPr>
       </w:pPr>
       <w:r>
         <w:rPr>
@@ -2825,16 +2846,16 @@
           <wp:inline distB="114300" distT="114300" distL="114300" distR="114300">
             <wp:extent cx="3086100" cy="1104900"/>
             <wp:effectExtent b="0" l="0" r="0" t="0"/>
-            <wp:docPr id="2" name="image2.png"/>
+            <wp:docPr id="2" name="image3.png"/>
             <a:graphic>
               <a:graphicData uri="http://schemas.openxmlformats.org/drawingml/2006/picture">
                 <pic:pic>
                   <pic:nvPicPr>
-                    <pic:cNvPr id="0" name="image2.png"/>
+                    <pic:cNvPr id="0" name="image3.png"/>
                     <pic:cNvPicPr preferRelativeResize="0"/>
                   </pic:nvPicPr>
                   <pic:blipFill>
-                    <a:blip r:embed="rId8"/>
+                    <a:blip r:embed="rId11"/>
                     <a:srcRect b="0" l="0" r="0" t="0"/>
                     <a:stretch>
                       <a:fillRect/>
@@ -2862,6 +2883,33 @@
     </w:p>
     <w:p>
       <w:pPr>
+        <w:numPr>
+          <w:ilvl w:val="0"/>
+          <w:numId w:val="2"/>
+        </w:numPr>
+        <w:tabs>
+          <w:tab w:val="left" w:leader="none" w:pos="533"/>
+        </w:tabs>
+        <w:spacing w:after="200" w:before="80" w:lineRule="auto"/>
+        <w:ind w:left="360"/>
+        <w:jc w:val="both"/>
+      </w:pPr>
+      <w:r>
+        <w:rPr>
+          <w:sz w:val="16"/>
+          <w:szCs w:val="16"/>
+          <w:rtl w:val="0"/>
+        </w:rPr>
+        <w:t xml:space="preserve">Distribution of class labels, UrbanSounds8K</w:t>
+      </w:r>
+      <w:r>
+        <w:rPr>
+          <w:rtl w:val="0"/>
+        </w:rPr>
+      </w:r>
+    </w:p>
+    <w:p>
+      <w:pPr>
         <w:tabs>
           <w:tab w:val="left" w:leader="none" w:pos="720"/>
         </w:tabs>
@@ -2872,6 +2920,7 @@
         <w:rPr>
           <w:rtl w:val="0"/>
         </w:rPr>
+        <w:t xml:space="preserve">The t-test showed that all features except for ‘mfcc_spectral_low’ had statistically significant differences in their means. These differences allow for the classification of different sound types.</w:t>
       </w:r>
     </w:p>
     <w:p>
@@ -2886,7 +2935,7 @@
         <w:rPr>
           <w:rtl w:val="0"/>
         </w:rPr>
-        <w:t xml:space="preserve">The t-test showed that all features except for ‘mfcc_spectral_low’ had statistically significant differences in their means. These differences allow for the classification of different sound types.</w:t>
+        <w:t xml:space="preserve">The results of the ANOVA testing shows that all classes have differences in the means of at least one of its feature vectors. For most classes more than half of their features have statistically significant differences.</w:t>
       </w:r>
     </w:p>
     <w:p>
@@ -2901,21 +2950,6 @@
         <w:rPr>
           <w:rtl w:val="0"/>
         </w:rPr>
-        <w:t xml:space="preserve">The results of the ANOVA testing shows that all classes have differences in the means of at least one of its feature vectors. For most classes more than half of their features have statistically significant differences.</w:t>
-      </w:r>
-    </w:p>
-    <w:p>
-      <w:pPr>
-        <w:tabs>
-          <w:tab w:val="left" w:leader="none" w:pos="720"/>
-        </w:tabs>
-        <w:jc w:val="left"/>
-        <w:rPr/>
-      </w:pPr>
-      <w:r>
-        <w:rPr>
-          <w:rtl w:val="0"/>
-        </w:rPr>
         <w:t xml:space="preserve">These variations can be seen when comparing a specific feature across classes, such as the ‘mfcc_energy’ feature. Boxplots show that while some appear to have similar means, many classes vary significantly from one another.</w:t>
       </w:r>
     </w:p>
@@ -2923,7 +2957,11 @@
       <w:pPr>
         <w:spacing w:line="276" w:lineRule="auto"/>
         <w:jc w:val="left"/>
-        <w:rPr/>
+        <w:rPr>
+          <w:rFonts w:ascii="Arial" w:cs="Arial" w:eastAsia="Arial" w:hAnsi="Arial"/>
+          <w:sz w:val="22"/>
+          <w:szCs w:val="22"/>
+        </w:rPr>
       </w:pPr>
       <w:r>
         <w:rPr>
@@ -2935,16 +2973,16 @@
           <wp:inline distB="114300" distT="114300" distL="114300" distR="114300">
             <wp:extent cx="3086100" cy="1955800"/>
             <wp:effectExtent b="0" l="0" r="0" t="0"/>
-            <wp:docPr id="1" name="image1.png"/>
+            <wp:docPr id="1" name="image2.png"/>
             <a:graphic>
               <a:graphicData uri="http://schemas.openxmlformats.org/drawingml/2006/picture">
                 <pic:pic>
                   <pic:nvPicPr>
-                    <pic:cNvPr id="0" name="image1.png"/>
+                    <pic:cNvPr id="0" name="image2.png"/>
                     <pic:cNvPicPr preferRelativeResize="0"/>
                   </pic:nvPicPr>
                   <pic:blipFill>
-                    <a:blip r:embed="rId9"/>
+                    <a:blip r:embed="rId12"/>
                     <a:srcRect b="0" l="0" r="0" t="0"/>
                     <a:stretch>
                       <a:fillRect/>
@@ -2966,6 +3004,32 @@
       </w:r>
       <w:r>
         <w:rPr>
+          <w:sz w:val="16"/>
+          <w:szCs w:val="16"/>
+          <w:rtl w:val="0"/>
+        </w:rPr>
+        <w:t xml:space="preserve">Fig. 2.</w:t>
+        <w:tab/>
+        <w:t xml:space="preserve">Feature mean distribution, UrbanSounds8K</w:t>
+      </w:r>
+      <w:r>
+        <w:rPr>
+          <w:rtl w:val="0"/>
+        </w:rPr>
+      </w:r>
+    </w:p>
+    <w:p>
+      <w:pPr>
+        <w:spacing w:line="276" w:lineRule="auto"/>
+        <w:jc w:val="left"/>
+        <w:rPr>
+          <w:rFonts w:ascii="Arial" w:cs="Arial" w:eastAsia="Arial" w:hAnsi="Arial"/>
+          <w:sz w:val="22"/>
+          <w:szCs w:val="22"/>
+        </w:rPr>
+      </w:pPr>
+      <w:r>
+        <w:rPr>
           <w:rtl w:val="0"/>
         </w:rPr>
       </w:r>
@@ -3034,7 +3098,9 @@
         <w:spacing w:line="276" w:lineRule="auto"/>
         <w:jc w:val="left"/>
         <w:rPr>
-          <w:i w:val="0"/>
+          <w:rFonts w:ascii="Arial" w:cs="Arial" w:eastAsia="Arial" w:hAnsi="Arial"/>
+          <w:sz w:val="22"/>
+          <w:szCs w:val="22"/>
         </w:rPr>
       </w:pPr>
       <w:r>
@@ -3047,16 +3113,16 @@
           <wp:inline distB="114300" distT="114300" distL="114300" distR="114300">
             <wp:extent cx="3086100" cy="1676400"/>
             <wp:effectExtent b="0" l="0" r="0" t="0"/>
-            <wp:docPr id="5" name="image3.png"/>
+            <wp:docPr id="5" name="image5.png"/>
             <a:graphic>
               <a:graphicData uri="http://schemas.openxmlformats.org/drawingml/2006/picture">
                 <pic:pic>
                   <pic:nvPicPr>
-                    <pic:cNvPr id="0" name="image3.png"/>
+                    <pic:cNvPr id="0" name="image5.png"/>
                     <pic:cNvPicPr preferRelativeResize="0"/>
                   </pic:nvPicPr>
                   <pic:blipFill>
-                    <a:blip r:embed="rId10"/>
+                    <a:blip r:embed="rId13"/>
                     <a:srcRect b="0" l="0" r="0" t="0"/>
                     <a:stretch>
                       <a:fillRect/>
@@ -3084,6 +3150,32 @@
     </w:p>
     <w:p>
       <w:pPr>
+        <w:spacing w:line="276" w:lineRule="auto"/>
+        <w:jc w:val="left"/>
+        <w:rPr>
+          <w:rFonts w:ascii="Arial" w:cs="Arial" w:eastAsia="Arial" w:hAnsi="Arial"/>
+          <w:sz w:val="22"/>
+          <w:szCs w:val="22"/>
+        </w:rPr>
+      </w:pPr>
+      <w:r>
+        <w:rPr>
+          <w:sz w:val="16"/>
+          <w:szCs w:val="16"/>
+          <w:rtl w:val="0"/>
+        </w:rPr>
+        <w:t xml:space="preserve">Fig. 2.</w:t>
+        <w:tab/>
+        <w:t xml:space="preserve">Model 1 Training and Validation Accuracy, UrbanSounds8K</w:t>
+      </w:r>
+      <w:r>
+        <w:rPr>
+          <w:rtl w:val="0"/>
+        </w:rPr>
+      </w:r>
+    </w:p>
+    <w:p>
+      <w:pPr>
         <w:pStyle w:val="Heading4"/>
         <w:tabs>
           <w:tab w:val="left" w:leader="none" w:pos="720"/>
@@ -3161,16 +3253,16 @@
           <wp:inline distB="114300" distT="114300" distL="114300" distR="114300">
             <wp:extent cx="3086100" cy="1689100"/>
             <wp:effectExtent b="0" l="0" r="0" t="0"/>
-            <wp:docPr id="4" name="image5.png"/>
+            <wp:docPr id="4" name="image4.png"/>
             <a:graphic>
               <a:graphicData uri="http://schemas.openxmlformats.org/drawingml/2006/picture">
                 <pic:pic>
                   <pic:nvPicPr>
-                    <pic:cNvPr id="0" name="image5.png"/>
+                    <pic:cNvPr id="0" name="image4.png"/>
                     <pic:cNvPicPr preferRelativeResize="0"/>
                   </pic:nvPicPr>
                   <pic:blipFill>
-                    <a:blip r:embed="rId11"/>
+                    <a:blip r:embed="rId14"/>
                     <a:srcRect b="0" l="0" r="0" t="0"/>
                     <a:stretch>
                       <a:fillRect/>
@@ -3198,6 +3290,30 @@
     </w:p>
     <w:p>
       <w:pPr>
+        <w:spacing w:line="276" w:lineRule="auto"/>
+        <w:jc w:val="left"/>
+        <w:rPr>
+          <w:i w:val="0"/>
+        </w:rPr>
+      </w:pPr>
+      <w:r>
+        <w:rPr>
+          <w:sz w:val="16"/>
+          <w:szCs w:val="16"/>
+          <w:rtl w:val="0"/>
+        </w:rPr>
+        <w:t xml:space="preserve">Fig. 2.</w:t>
+        <w:tab/>
+        <w:t xml:space="preserve">Model 2 Training and Validation Accuracy, UrbanSounds8K</w:t>
+      </w:r>
+      <w:r>
+        <w:rPr>
+          <w:rtl w:val="0"/>
+        </w:rPr>
+      </w:r>
+    </w:p>
+    <w:p>
+      <w:pPr>
         <w:pStyle w:val="Heading4"/>
         <w:tabs>
           <w:tab w:val="left" w:leader="none" w:pos="720"/>
@@ -3233,16 +3349,16 @@
           <wp:inline distB="114300" distT="114300" distL="114300" distR="114300">
             <wp:extent cx="3086100" cy="1676400"/>
             <wp:effectExtent b="0" l="0" r="0" t="0"/>
-            <wp:docPr id="3" name="image4.png"/>
+            <wp:docPr id="3" name="image1.png"/>
             <a:graphic>
               <a:graphicData uri="http://schemas.openxmlformats.org/drawingml/2006/picture">
                 <pic:pic>
                   <pic:nvPicPr>
-                    <pic:cNvPr id="0" name="image4.png"/>
+                    <pic:cNvPr id="0" name="image1.png"/>
                     <pic:cNvPicPr preferRelativeResize="0"/>
                   </pic:nvPicPr>
                   <pic:blipFill>
-                    <a:blip r:embed="rId12"/>
+                    <a:blip r:embed="rId15"/>
                     <a:srcRect b="0" l="0" r="0" t="0"/>
                     <a:stretch>
                       <a:fillRect/>
@@ -3270,17 +3386,22 @@
     </w:p>
     <w:p>
       <w:pPr>
-        <w:pStyle w:val="Heading4"/>
-        <w:tabs>
-          <w:tab w:val="left" w:leader="none" w:pos="720"/>
-        </w:tabs>
-        <w:ind w:firstLine="0"/>
+        <w:spacing w:line="276" w:lineRule="auto"/>
+        <w:jc w:val="left"/>
         <w:rPr>
           <w:i w:val="0"/>
         </w:rPr>
       </w:pPr>
-      <w:bookmarkStart w:colFirst="0" w:colLast="0" w:name="_heading=h.8901ihmpzbvj" w:id="19"/>
-      <w:bookmarkEnd w:id="19"/>
+      <w:r>
+        <w:rPr>
+          <w:sz w:val="16"/>
+          <w:szCs w:val="16"/>
+          <w:rtl w:val="0"/>
+        </w:rPr>
+        <w:t xml:space="preserve">Fig. 2.</w:t>
+        <w:tab/>
+        <w:t xml:space="preserve">Model 3 (fold 4) Training and Validation Accuracy, UrbanSounds8K</w:t>
+      </w:r>
       <w:r>
         <w:rPr>
           <w:rtl w:val="0"/>
@@ -3295,13 +3416,34 @@
           <w:numId w:val="1"/>
         </w:numPr>
       </w:pPr>
-      <w:bookmarkStart w:colFirst="0" w:colLast="0" w:name="_heading=h.bjo85ojz9wdw" w:id="20"/>
+      <w:bookmarkStart w:colFirst="0" w:colLast="0" w:name="_heading=h.bjo85ojz9wdw" w:id="19"/>
+      <w:bookmarkEnd w:id="19"/>
+      <w:r>
+        <w:rPr>
+          <w:rtl w:val="0"/>
+        </w:rPr>
+        <w:t xml:space="preserve">Kafka Topic Storage</w:t>
+      </w:r>
+    </w:p>
+    <w:p>
+      <w:pPr>
+        <w:pStyle w:val="Heading4"/>
+        <w:tabs>
+          <w:tab w:val="left" w:leader="none" w:pos="720"/>
+        </w:tabs>
+        <w:ind w:firstLine="0"/>
+        <w:rPr>
+          <w:i w:val="0"/>
+        </w:rPr>
+      </w:pPr>
+      <w:bookmarkStart w:colFirst="0" w:colLast="0" w:name="_heading=h.1r7s37yy4jp" w:id="20"/>
       <w:bookmarkEnd w:id="20"/>
       <w:r>
         <w:rPr>
-          <w:rtl w:val="0"/>
-        </w:rPr>
-        <w:t xml:space="preserve">Kafka Topic Storage</w:t>
+          <w:i w:val="0"/>
+          <w:rtl w:val="0"/>
+        </w:rPr>
+        <w:t xml:space="preserve">The recordings and predictions were successfully sent to the topic, as verified by using kafka-consumer-console to view the messages. In terms of the results, during practical run throughs, when presented with sounds matching one of the class labels, the model has been able to classify some sounds and store this prediction as text to the kafka topic. The recording is also successfully stored, however on retrieval the audio is somewhat distorted. Listening to the audio before sending shows that it is clear and without distortion, so this occurs either when encoding the audio to be sent or decoding it on retrieval. As the model processing happens before encoding/sending the predictions are being made on clear audio, but this is an area where further work could significantly improve the quality. </w:t>
       </w:r>
     </w:p>
     <w:p>
@@ -3315,29 +3457,8 @@
           <w:i w:val="0"/>
         </w:rPr>
       </w:pPr>
-      <w:bookmarkStart w:colFirst="0" w:colLast="0" w:name="_heading=h.1r7s37yy4jp" w:id="21"/>
+      <w:bookmarkStart w:colFirst="0" w:colLast="0" w:name="_heading=h.nf9u5owxeevp" w:id="21"/>
       <w:bookmarkEnd w:id="21"/>
-      <w:r>
-        <w:rPr>
-          <w:i w:val="0"/>
-          <w:rtl w:val="0"/>
-        </w:rPr>
-        <w:t xml:space="preserve">The recordings and predictions were successfully sent to the topic, as verified by using kafka-consumer-console to view the messages. In terms of the results, during practical run throughs, when presented with sounds matching one of the class labels, the model has been able to classify some sounds and store this prediction as text to the kafka topic. The recording is also successfully stored, however on retrieval the audio is somewhat distorted. Listening to the audio before sending shows that it is clear and without distortion, so this occurs either when encoding the audio to be sent or decoding it on retrieval. As the model processing happens before encoding/sending the predictions are being made on clear audio, but this is an area where further work could significantly improve the quality. </w:t>
-      </w:r>
-    </w:p>
-    <w:p>
-      <w:pPr>
-        <w:pStyle w:val="Heading4"/>
-        <w:tabs>
-          <w:tab w:val="left" w:leader="none" w:pos="720"/>
-        </w:tabs>
-        <w:ind w:firstLine="0"/>
-        <w:rPr>
-          <w:i w:val="0"/>
-        </w:rPr>
-      </w:pPr>
-      <w:bookmarkStart w:colFirst="0" w:colLast="0" w:name="_heading=h.nf9u5owxeevp" w:id="22"/>
-      <w:bookmarkEnd w:id="22"/>
       <w:r>
         <w:rPr>
           <w:rtl w:val="0"/>
@@ -3359,8 +3480,8 @@
           <w:i w:val="0"/>
         </w:rPr>
       </w:pPr>
-      <w:bookmarkStart w:colFirst="0" w:colLast="0" w:name="_heading=h.tyy89or1hy7e" w:id="23"/>
-      <w:bookmarkEnd w:id="23"/>
+      <w:bookmarkStart w:colFirst="0" w:colLast="0" w:name="_heading=h.tyy89or1hy7e" w:id="22"/>
+      <w:bookmarkEnd w:id="22"/>
       <w:r>
         <w:rPr>
           <w:rtl w:val="0"/>
@@ -3376,13 +3497,34 @@
           <w:numId w:val="1"/>
         </w:numPr>
       </w:pPr>
-      <w:bookmarkStart w:colFirst="0" w:colLast="0" w:name="_heading=h.vmxk15lagui0" w:id="24"/>
+      <w:bookmarkStart w:colFirst="0" w:colLast="0" w:name="_heading=h.vmxk15lagui0" w:id="23"/>
+      <w:bookmarkEnd w:id="23"/>
+      <w:r>
+        <w:rPr>
+          <w:rtl w:val="0"/>
+        </w:rPr>
+        <w:t xml:space="preserve">Key Findings</w:t>
+      </w:r>
+    </w:p>
+    <w:p>
+      <w:pPr>
+        <w:pStyle w:val="Heading4"/>
+        <w:tabs>
+          <w:tab w:val="left" w:leader="none" w:pos="720"/>
+        </w:tabs>
+        <w:ind w:firstLine="0"/>
+        <w:rPr>
+          <w:i w:val="0"/>
+        </w:rPr>
+      </w:pPr>
+      <w:bookmarkStart w:colFirst="0" w:colLast="0" w:name="_heading=h.bnkc1xodzq9y" w:id="24"/>
       <w:bookmarkEnd w:id="24"/>
       <w:r>
         <w:rPr>
-          <w:rtl w:val="0"/>
-        </w:rPr>
-        <w:t xml:space="preserve">Key Findings</w:t>
+          <w:i w:val="0"/>
+          <w:rtl w:val="0"/>
+        </w:rPr>
+        <w:t xml:space="preserve">Urban sound recognition is a growing field with a number of interesting contributions to date. When attempting to classify audio data, neural networks perform well in classifying extracted features, in this case MFCCs. In the practical testing a model with 2 hidden layers, using the ‘adam’ optimiser gave the best results. Apache Kafka is a powerful big data architecture that can be used to stream data to topics in key pair values, and was particularly suited for dealing with the mix of audio and text data that was being produced as part of the analysis. It is also scalable and therefore capable of being put into widespread use.</w:t>
       </w:r>
     </w:p>
     <w:p>
@@ -3396,29 +3538,8 @@
           <w:i w:val="0"/>
         </w:rPr>
       </w:pPr>
-      <w:bookmarkStart w:colFirst="0" w:colLast="0" w:name="_heading=h.bnkc1xodzq9y" w:id="25"/>
+      <w:bookmarkStart w:colFirst="0" w:colLast="0" w:name="_heading=h.jlgym0mte5pr" w:id="25"/>
       <w:bookmarkEnd w:id="25"/>
-      <w:r>
-        <w:rPr>
-          <w:i w:val="0"/>
-          <w:rtl w:val="0"/>
-        </w:rPr>
-        <w:t xml:space="preserve">Urban sound recognition is a growing field with a number of interesting contributions to date. When attempting to classify audio data, neural networks perform well in classifying extracted features, in this case MFCCs. In the practical testing a model with 2 hidden layers, using the ‘adam’ optimiser gave the best results. Apache Kafka is a powerful big data architecture that can be used to stream data to topics in key pair values, and was particularly suited for dealing with the mix of audio and text data that was being produced as part of the analysis. It is also scalable and therefore capable of being put into widespread use.</w:t>
-      </w:r>
-    </w:p>
-    <w:p>
-      <w:pPr>
-        <w:pStyle w:val="Heading4"/>
-        <w:tabs>
-          <w:tab w:val="left" w:leader="none" w:pos="720"/>
-        </w:tabs>
-        <w:ind w:firstLine="0"/>
-        <w:rPr>
-          <w:i w:val="0"/>
-        </w:rPr>
-      </w:pPr>
-      <w:bookmarkStart w:colFirst="0" w:colLast="0" w:name="_heading=h.jlgym0mte5pr" w:id="26"/>
-      <w:bookmarkEnd w:id="26"/>
       <w:r>
         <w:rPr>
           <w:i w:val="0"/>
@@ -3435,28 +3556,28 @@
           <w:numId w:val="1"/>
         </w:numPr>
       </w:pPr>
-      <w:bookmarkStart w:colFirst="0" w:colLast="0" w:name="_heading=h.3gt72c15sqmy" w:id="27"/>
+      <w:bookmarkStart w:colFirst="0" w:colLast="0" w:name="_heading=h.3gt72c15sqmy" w:id="26"/>
+      <w:bookmarkEnd w:id="26"/>
+      <w:r>
+        <w:rPr>
+          <w:rtl w:val="0"/>
+        </w:rPr>
+        <w:t xml:space="preserve">Implications</w:t>
+      </w:r>
+    </w:p>
+    <w:p>
+      <w:pPr>
+        <w:pStyle w:val="Heading4"/>
+        <w:tabs>
+          <w:tab w:val="left" w:leader="none" w:pos="720"/>
+        </w:tabs>
+        <w:ind w:firstLine="0"/>
+        <w:rPr>
+          <w:i w:val="0"/>
+        </w:rPr>
+      </w:pPr>
+      <w:bookmarkStart w:colFirst="0" w:colLast="0" w:name="_heading=h.yi0cvwp5r9v9" w:id="27"/>
       <w:bookmarkEnd w:id="27"/>
-      <w:r>
-        <w:rPr>
-          <w:rtl w:val="0"/>
-        </w:rPr>
-        <w:t xml:space="preserve">Implications</w:t>
-      </w:r>
-    </w:p>
-    <w:p>
-      <w:pPr>
-        <w:pStyle w:val="Heading4"/>
-        <w:tabs>
-          <w:tab w:val="left" w:leader="none" w:pos="720"/>
-        </w:tabs>
-        <w:ind w:firstLine="0"/>
-        <w:rPr>
-          <w:i w:val="0"/>
-        </w:rPr>
-      </w:pPr>
-      <w:bookmarkStart w:colFirst="0" w:colLast="0" w:name="_heading=h.yi0cvwp5r9v9" w:id="28"/>
-      <w:bookmarkEnd w:id="28"/>
       <w:r>
         <w:rPr>
           <w:i w:val="0"/>
@@ -3473,13 +3594,34 @@
           <w:numId w:val="1"/>
         </w:numPr>
       </w:pPr>
-      <w:bookmarkStart w:colFirst="0" w:colLast="0" w:name="_heading=h.kf57g9r3j393" w:id="29"/>
+      <w:bookmarkStart w:colFirst="0" w:colLast="0" w:name="_heading=h.kf57g9r3j393" w:id="28"/>
+      <w:bookmarkEnd w:id="28"/>
+      <w:r>
+        <w:rPr>
+          <w:rtl w:val="0"/>
+        </w:rPr>
+        <w:t xml:space="preserve">Future Research</w:t>
+      </w:r>
+    </w:p>
+    <w:p>
+      <w:pPr>
+        <w:pStyle w:val="Heading4"/>
+        <w:tabs>
+          <w:tab w:val="left" w:leader="none" w:pos="720"/>
+        </w:tabs>
+        <w:ind w:firstLine="0"/>
+        <w:rPr>
+          <w:i w:val="0"/>
+        </w:rPr>
+      </w:pPr>
+      <w:bookmarkStart w:colFirst="0" w:colLast="0" w:name="_heading=h.3ymllfnf1asq" w:id="29"/>
       <w:bookmarkEnd w:id="29"/>
       <w:r>
         <w:rPr>
-          <w:rtl w:val="0"/>
-        </w:rPr>
-        <w:t xml:space="preserve">Future Research</w:t>
+          <w:i w:val="0"/>
+          <w:rtl w:val="0"/>
+        </w:rPr>
+        <w:t xml:space="preserve">Future research for this paper would involve looking at more ways to improve neural network accuracy, including data augmentation techniques. There were a number of suggestions on how to improve model performance and some of these could be used or tested as part of the practical analysis. </w:t>
       </w:r>
     </w:p>
     <w:p>
@@ -3493,29 +3635,8 @@
           <w:i w:val="0"/>
         </w:rPr>
       </w:pPr>
-      <w:bookmarkStart w:colFirst="0" w:colLast="0" w:name="_heading=h.3ymllfnf1asq" w:id="30"/>
+      <w:bookmarkStart w:colFirst="0" w:colLast="0" w:name="_heading=h.dc18kaql5vy7" w:id="30"/>
       <w:bookmarkEnd w:id="30"/>
-      <w:r>
-        <w:rPr>
-          <w:i w:val="0"/>
-          <w:rtl w:val="0"/>
-        </w:rPr>
-        <w:t xml:space="preserve">Future research for this paper would involve looking at more ways to improve neural network accuracy, including data augmentation techniques. There were a number of suggestions on how to improve model performance and some of these could be used or tested as part of the practical analysis. </w:t>
-      </w:r>
-    </w:p>
-    <w:p>
-      <w:pPr>
-        <w:pStyle w:val="Heading4"/>
-        <w:tabs>
-          <w:tab w:val="left" w:leader="none" w:pos="720"/>
-        </w:tabs>
-        <w:ind w:firstLine="0"/>
-        <w:rPr>
-          <w:i w:val="0"/>
-        </w:rPr>
-      </w:pPr>
-      <w:bookmarkStart w:colFirst="0" w:colLast="0" w:name="_heading=h.dc18kaql5vy7" w:id="31"/>
-      <w:bookmarkEnd w:id="31"/>
       <w:r>
         <w:rPr>
           <w:rtl w:val="0"/>
@@ -3531,34 +3652,34 @@
         <w:ind w:firstLine="0"/>
         <w:rPr/>
       </w:pPr>
-      <w:bookmarkStart w:colFirst="0" w:colLast="0" w:name="_heading=h.sot7bziycnld" w:id="32"/>
+      <w:bookmarkStart w:colFirst="0" w:colLast="0" w:name="_heading=h.sot7bziycnld" w:id="31"/>
+      <w:bookmarkEnd w:id="31"/>
+      <w:r>
+        <w:rPr>
+          <w:i w:val="0"/>
+          <w:rtl w:val="0"/>
+        </w:rPr>
+        <w:t xml:space="preserve">There would also need to be more research done into how to use Kafka in the most optimal way. If it is going to be processing high volumes of data, ensuring it is setup to run as efficiently as possible is extremely important. More investigation into distributed processing frameworks would also be beneficial when looking to scale the application. </w:t>
+      </w:r>
+      <w:r>
+        <w:rPr>
+          <w:rtl w:val="0"/>
+        </w:rPr>
+      </w:r>
+    </w:p>
+    <w:p>
+      <w:pPr>
+        <w:pStyle w:val="Heading4"/>
+        <w:tabs>
+          <w:tab w:val="left" w:leader="none" w:pos="720"/>
+        </w:tabs>
+        <w:ind w:firstLine="0"/>
+        <w:rPr>
+          <w:i w:val="0"/>
+        </w:rPr>
+      </w:pPr>
+      <w:bookmarkStart w:colFirst="0" w:colLast="0" w:name="_heading=h.7hmstdghrmxk" w:id="32"/>
       <w:bookmarkEnd w:id="32"/>
-      <w:r>
-        <w:rPr>
-          <w:i w:val="0"/>
-          <w:rtl w:val="0"/>
-        </w:rPr>
-        <w:t xml:space="preserve">There would also need to be more research done into how to use Kafka in the most optimal way. If it is going to be processing high volumes of data, ensuring it is setup to run as efficiently as possible is extremely important. More investigation into distributed processing frameworks would also be beneficial when looking to scale the application. </w:t>
-      </w:r>
-      <w:r>
-        <w:rPr>
-          <w:rtl w:val="0"/>
-        </w:rPr>
-      </w:r>
-    </w:p>
-    <w:p>
-      <w:pPr>
-        <w:pStyle w:val="Heading4"/>
-        <w:tabs>
-          <w:tab w:val="left" w:leader="none" w:pos="720"/>
-        </w:tabs>
-        <w:ind w:firstLine="0"/>
-        <w:rPr>
-          <w:i w:val="0"/>
-        </w:rPr>
-      </w:pPr>
-      <w:bookmarkStart w:colFirst="0" w:colLast="0" w:name="_heading=h.7hmstdghrmxk" w:id="33"/>
-      <w:bookmarkEnd w:id="33"/>
       <w:r>
         <w:rPr>
           <w:rtl w:val="0"/>
@@ -3577,8 +3698,8 @@
         </w:tabs>
         <w:ind w:firstLine="216"/>
       </w:pPr>
-      <w:bookmarkStart w:colFirst="0" w:colLast="0" w:name="_heading=h.2v55x0ze6mht" w:id="34"/>
-      <w:bookmarkEnd w:id="34"/>
+      <w:bookmarkStart w:colFirst="0" w:colLast="0" w:name="_heading=h.2v55x0ze6mht" w:id="33"/>
+      <w:bookmarkEnd w:id="33"/>
       <w:r>
         <w:rPr>
           <w:rtl w:val="0"/>
@@ -3658,804 +3779,6 @@
           <w:rtl w:val="0"/>
         </w:rPr>
         <w:t xml:space="preserve">Overall the area is one that is growing and has a high potential to positively impact a number of initiatives.</w:t>
-      </w:r>
-    </w:p>
-    <w:p>
-      <w:pPr>
-        <w:tabs>
-          <w:tab w:val="left" w:leader="none" w:pos="216"/>
-        </w:tabs>
-        <w:jc w:val="left"/>
-        <w:rPr/>
-      </w:pPr>
-      <w:r>
-        <w:rPr>
-          <w:rtl w:val="0"/>
-        </w:rPr>
-      </w:r>
-    </w:p>
-    <w:p>
-      <w:pPr>
-        <w:tabs>
-          <w:tab w:val="left" w:leader="none" w:pos="720"/>
-        </w:tabs>
-        <w:jc w:val="left"/>
-        <w:rPr/>
-      </w:pPr>
-      <w:r>
-        <w:rPr>
-          <w:rtl w:val="0"/>
-        </w:rPr>
-      </w:r>
-    </w:p>
-    <w:p>
-      <w:pPr>
-        <w:keepNext w:val="0"/>
-        <w:keepLines w:val="0"/>
-        <w:pageBreakBefore w:val="0"/>
-        <w:widowControl w:val="1"/>
-        <w:numPr>
-          <w:ilvl w:val="0"/>
-          <w:numId w:val="4"/>
-        </w:numPr>
-        <w:pBdr>
-          <w:top w:space="0" w:sz="0" w:val="nil"/>
-          <w:left w:space="0" w:sz="0" w:val="nil"/>
-          <w:bottom w:space="0" w:sz="0" w:val="nil"/>
-          <w:right w:space="0" w:sz="0" w:val="nil"/>
-          <w:between w:space="0" w:sz="0" w:val="nil"/>
-        </w:pBdr>
-        <w:shd w:fill="auto" w:val="clear"/>
-        <w:spacing w:after="120" w:before="240" w:line="216" w:lineRule="auto"/>
-        <w:ind w:left="0" w:right="0" w:firstLine="0"/>
-        <w:jc w:val="center"/>
-        <w:rPr>
-          <w:rFonts w:ascii="Times New Roman" w:cs="Times New Roman" w:eastAsia="Times New Roman" w:hAnsi="Times New Roman"/>
-          <w:b w:val="0"/>
-          <w:i w:val="0"/>
-          <w:smallCaps w:val="1"/>
-          <w:strike w:val="0"/>
-          <w:color w:val="000000"/>
-          <w:sz w:val="16"/>
-          <w:szCs w:val="16"/>
-          <w:u w:val="none"/>
-          <w:shd w:fill="auto" w:val="clear"/>
-          <w:vertAlign w:val="baseline"/>
-        </w:rPr>
-      </w:pPr>
-      <w:r>
-        <w:rPr>
-          <w:rFonts w:ascii="Times New Roman" w:cs="Times New Roman" w:eastAsia="Times New Roman" w:hAnsi="Times New Roman"/>
-          <w:b w:val="0"/>
-          <w:i w:val="0"/>
-          <w:smallCaps w:val="1"/>
-          <w:strike w:val="0"/>
-          <w:color w:val="000000"/>
-          <w:sz w:val="16"/>
-          <w:szCs w:val="16"/>
-          <w:u w:val="none"/>
-          <w:shd w:fill="auto" w:val="clear"/>
-          <w:vertAlign w:val="baseline"/>
-          <w:rtl w:val="0"/>
-        </w:rPr>
-        <w:t xml:space="preserve">Table Type Styles</w:t>
-      </w:r>
-    </w:p>
-    <w:tbl>
-      <w:tblPr>
-        <w:tblStyle w:val="Table1"/>
-        <w:tblW w:w="4860.0" w:type="dxa"/>
-        <w:jc w:val="center"/>
-        <w:tblBorders>
-          <w:top w:color="000000" w:space="0" w:sz="4" w:val="single"/>
-          <w:left w:color="000000" w:space="0" w:sz="4" w:val="single"/>
-          <w:bottom w:color="000000" w:space="0" w:sz="4" w:val="single"/>
-          <w:right w:color="000000" w:space="0" w:sz="4" w:val="single"/>
-          <w:insideH w:color="000000" w:space="0" w:sz="4" w:val="single"/>
-          <w:insideV w:color="000000" w:space="0" w:sz="4" w:val="single"/>
-        </w:tblBorders>
-        <w:tblLayout w:type="fixed"/>
-        <w:tblLook w:val="0000"/>
-      </w:tblPr>
-      <w:tblGrid>
-        <w:gridCol w:w="720"/>
-        <w:gridCol w:w="2340"/>
-        <w:gridCol w:w="900"/>
-        <w:gridCol w:w="900"/>
-        <w:tblGridChange w:id="0">
-          <w:tblGrid>
-            <w:gridCol w:w="720"/>
-            <w:gridCol w:w="2340"/>
-            <w:gridCol w:w="900"/>
-            <w:gridCol w:w="900"/>
-          </w:tblGrid>
-        </w:tblGridChange>
-      </w:tblGrid>
-      <w:tr>
-        <w:trPr>
-          <w:cantSplit w:val="1"/>
-          <w:trHeight w:val="240" w:hRule="atLeast"/>
-          <w:tblHeader w:val="1"/>
-        </w:trPr>
-        <w:tc>
-          <w:tcPr>
-            <w:vMerge w:val="restart"/>
-            <w:vAlign w:val="center"/>
-          </w:tcPr>
-          <w:p>
-            <w:pPr>
-              <w:keepNext w:val="0"/>
-              <w:keepLines w:val="0"/>
-              <w:pageBreakBefore w:val="0"/>
-              <w:widowControl w:val="1"/>
-              <w:pBdr>
-                <w:top w:space="0" w:sz="0" w:val="nil"/>
-                <w:left w:space="0" w:sz="0" w:val="nil"/>
-                <w:bottom w:space="0" w:sz="0" w:val="nil"/>
-                <w:right w:space="0" w:sz="0" w:val="nil"/>
-                <w:between w:space="0" w:sz="0" w:val="nil"/>
-              </w:pBdr>
-              <w:shd w:fill="auto" w:val="clear"/>
-              <w:spacing w:after="0" w:before="0" w:line="240" w:lineRule="auto"/>
-              <w:ind w:left="0" w:right="0" w:firstLine="0"/>
-              <w:jc w:val="center"/>
-              <w:rPr>
-                <w:rFonts w:ascii="Times New Roman" w:cs="Times New Roman" w:eastAsia="Times New Roman" w:hAnsi="Times New Roman"/>
-                <w:b w:val="1"/>
-                <w:i w:val="0"/>
-                <w:smallCaps w:val="0"/>
-                <w:strike w:val="0"/>
-                <w:color w:val="000000"/>
-                <w:sz w:val="16"/>
-                <w:szCs w:val="16"/>
-                <w:u w:val="none"/>
-                <w:shd w:fill="auto" w:val="clear"/>
-                <w:vertAlign w:val="baseline"/>
-              </w:rPr>
-            </w:pPr>
-            <w:r>
-              <w:rPr>
-                <w:rFonts w:ascii="Times New Roman" w:cs="Times New Roman" w:eastAsia="Times New Roman" w:hAnsi="Times New Roman"/>
-                <w:b w:val="1"/>
-                <w:i w:val="0"/>
-                <w:smallCaps w:val="0"/>
-                <w:strike w:val="0"/>
-                <w:color w:val="000000"/>
-                <w:sz w:val="16"/>
-                <w:szCs w:val="16"/>
-                <w:u w:val="none"/>
-                <w:shd w:fill="auto" w:val="clear"/>
-                <w:vertAlign w:val="baseline"/>
-                <w:rtl w:val="0"/>
-              </w:rPr>
-              <w:t xml:space="preserve">Table Head</w:t>
-            </w:r>
-          </w:p>
-        </w:tc>
-        <w:tc>
-          <w:tcPr>
-            <w:gridSpan w:val="3"/>
-            <w:vAlign w:val="center"/>
-          </w:tcPr>
-          <w:p>
-            <w:pPr>
-              <w:keepNext w:val="0"/>
-              <w:keepLines w:val="0"/>
-              <w:pageBreakBefore w:val="0"/>
-              <w:widowControl w:val="1"/>
-              <w:pBdr>
-                <w:top w:space="0" w:sz="0" w:val="nil"/>
-                <w:left w:space="0" w:sz="0" w:val="nil"/>
-                <w:bottom w:space="0" w:sz="0" w:val="nil"/>
-                <w:right w:space="0" w:sz="0" w:val="nil"/>
-                <w:between w:space="0" w:sz="0" w:val="nil"/>
-              </w:pBdr>
-              <w:shd w:fill="auto" w:val="clear"/>
-              <w:spacing w:after="0" w:before="0" w:line="240" w:lineRule="auto"/>
-              <w:ind w:left="0" w:right="0" w:firstLine="0"/>
-              <w:jc w:val="center"/>
-              <w:rPr>
-                <w:rFonts w:ascii="Times New Roman" w:cs="Times New Roman" w:eastAsia="Times New Roman" w:hAnsi="Times New Roman"/>
-                <w:b w:val="1"/>
-                <w:i w:val="0"/>
-                <w:smallCaps w:val="0"/>
-                <w:strike w:val="0"/>
-                <w:color w:val="000000"/>
-                <w:sz w:val="16"/>
-                <w:szCs w:val="16"/>
-                <w:u w:val="none"/>
-                <w:shd w:fill="auto" w:val="clear"/>
-                <w:vertAlign w:val="baseline"/>
-              </w:rPr>
-            </w:pPr>
-            <w:r>
-              <w:rPr>
-                <w:rFonts w:ascii="Times New Roman" w:cs="Times New Roman" w:eastAsia="Times New Roman" w:hAnsi="Times New Roman"/>
-                <w:b w:val="1"/>
-                <w:i w:val="0"/>
-                <w:smallCaps w:val="0"/>
-                <w:strike w:val="0"/>
-                <w:color w:val="000000"/>
-                <w:sz w:val="16"/>
-                <w:szCs w:val="16"/>
-                <w:u w:val="none"/>
-                <w:shd w:fill="auto" w:val="clear"/>
-                <w:vertAlign w:val="baseline"/>
-                <w:rtl w:val="0"/>
-              </w:rPr>
-              <w:t xml:space="preserve">Table Column Head</w:t>
-            </w:r>
-          </w:p>
-        </w:tc>
-      </w:tr>
-      <w:tr>
-        <w:trPr>
-          <w:cantSplit w:val="1"/>
-          <w:trHeight w:val="240" w:hRule="atLeast"/>
-          <w:tblHeader w:val="1"/>
-        </w:trPr>
-        <w:tc>
-          <w:tcPr>
-            <w:vMerge w:val="continue"/>
-            <w:vAlign w:val="center"/>
-          </w:tcPr>
-          <w:p>
-            <w:pPr>
-              <w:keepNext w:val="0"/>
-              <w:keepLines w:val="0"/>
-              <w:pageBreakBefore w:val="0"/>
-              <w:widowControl w:val="0"/>
-              <w:pBdr>
-                <w:top w:space="0" w:sz="0" w:val="nil"/>
-                <w:left w:space="0" w:sz="0" w:val="nil"/>
-                <w:bottom w:space="0" w:sz="0" w:val="nil"/>
-                <w:right w:space="0" w:sz="0" w:val="nil"/>
-                <w:between w:space="0" w:sz="0" w:val="nil"/>
-              </w:pBdr>
-              <w:shd w:fill="auto" w:val="clear"/>
-              <w:spacing w:after="0" w:before="0" w:line="276" w:lineRule="auto"/>
-              <w:ind w:left="0" w:right="0" w:firstLine="0"/>
-              <w:jc w:val="left"/>
-              <w:rPr>
-                <w:rFonts w:ascii="Times New Roman" w:cs="Times New Roman" w:eastAsia="Times New Roman" w:hAnsi="Times New Roman"/>
-                <w:b w:val="1"/>
-                <w:i w:val="0"/>
-                <w:smallCaps w:val="0"/>
-                <w:strike w:val="0"/>
-                <w:color w:val="000000"/>
-                <w:sz w:val="16"/>
-                <w:szCs w:val="16"/>
-                <w:u w:val="none"/>
-                <w:shd w:fill="auto" w:val="clear"/>
-                <w:vertAlign w:val="baseline"/>
-              </w:rPr>
-            </w:pPr>
-            <w:r>
-              <w:rPr>
-                <w:rtl w:val="0"/>
-              </w:rPr>
-            </w:r>
-          </w:p>
-        </w:tc>
-        <w:tc>
-          <w:tcPr>
-            <w:vAlign w:val="center"/>
-          </w:tcPr>
-          <w:p>
-            <w:pPr>
-              <w:keepNext w:val="0"/>
-              <w:keepLines w:val="0"/>
-              <w:pageBreakBefore w:val="0"/>
-              <w:widowControl w:val="1"/>
-              <w:pBdr>
-                <w:top w:space="0" w:sz="0" w:val="nil"/>
-                <w:left w:space="0" w:sz="0" w:val="nil"/>
-                <w:bottom w:space="0" w:sz="0" w:val="nil"/>
-                <w:right w:space="0" w:sz="0" w:val="nil"/>
-                <w:between w:space="0" w:sz="0" w:val="nil"/>
-              </w:pBdr>
-              <w:shd w:fill="auto" w:val="clear"/>
-              <w:spacing w:after="0" w:before="0" w:line="240" w:lineRule="auto"/>
-              <w:ind w:left="0" w:right="0" w:firstLine="0"/>
-              <w:jc w:val="center"/>
-              <w:rPr>
-                <w:rFonts w:ascii="Times New Roman" w:cs="Times New Roman" w:eastAsia="Times New Roman" w:hAnsi="Times New Roman"/>
-                <w:b w:val="1"/>
-                <w:i w:val="1"/>
-                <w:smallCaps w:val="0"/>
-                <w:strike w:val="0"/>
-                <w:color w:val="000000"/>
-                <w:sz w:val="15"/>
-                <w:szCs w:val="15"/>
-                <w:u w:val="none"/>
-                <w:shd w:fill="auto" w:val="clear"/>
-                <w:vertAlign w:val="baseline"/>
-              </w:rPr>
-            </w:pPr>
-            <w:r>
-              <w:rPr>
-                <w:rFonts w:ascii="Times New Roman" w:cs="Times New Roman" w:eastAsia="Times New Roman" w:hAnsi="Times New Roman"/>
-                <w:b w:val="1"/>
-                <w:i w:val="1"/>
-                <w:smallCaps w:val="0"/>
-                <w:strike w:val="0"/>
-                <w:color w:val="000000"/>
-                <w:sz w:val="15"/>
-                <w:szCs w:val="15"/>
-                <w:u w:val="none"/>
-                <w:shd w:fill="auto" w:val="clear"/>
-                <w:vertAlign w:val="baseline"/>
-                <w:rtl w:val="0"/>
-              </w:rPr>
-              <w:t xml:space="preserve">Table column subhead</w:t>
-            </w:r>
-          </w:p>
-        </w:tc>
-        <w:tc>
-          <w:tcPr>
-            <w:vAlign w:val="center"/>
-          </w:tcPr>
-          <w:p>
-            <w:pPr>
-              <w:keepNext w:val="0"/>
-              <w:keepLines w:val="0"/>
-              <w:pageBreakBefore w:val="0"/>
-              <w:widowControl w:val="1"/>
-              <w:pBdr>
-                <w:top w:space="0" w:sz="0" w:val="nil"/>
-                <w:left w:space="0" w:sz="0" w:val="nil"/>
-                <w:bottom w:space="0" w:sz="0" w:val="nil"/>
-                <w:right w:space="0" w:sz="0" w:val="nil"/>
-                <w:between w:space="0" w:sz="0" w:val="nil"/>
-              </w:pBdr>
-              <w:shd w:fill="auto" w:val="clear"/>
-              <w:spacing w:after="0" w:before="0" w:line="240" w:lineRule="auto"/>
-              <w:ind w:left="0" w:right="0" w:firstLine="0"/>
-              <w:jc w:val="center"/>
-              <w:rPr>
-                <w:rFonts w:ascii="Times New Roman" w:cs="Times New Roman" w:eastAsia="Times New Roman" w:hAnsi="Times New Roman"/>
-                <w:b w:val="1"/>
-                <w:i w:val="1"/>
-                <w:smallCaps w:val="0"/>
-                <w:strike w:val="0"/>
-                <w:color w:val="000000"/>
-                <w:sz w:val="15"/>
-                <w:szCs w:val="15"/>
-                <w:u w:val="none"/>
-                <w:shd w:fill="auto" w:val="clear"/>
-                <w:vertAlign w:val="baseline"/>
-              </w:rPr>
-            </w:pPr>
-            <w:r>
-              <w:rPr>
-                <w:rFonts w:ascii="Times New Roman" w:cs="Times New Roman" w:eastAsia="Times New Roman" w:hAnsi="Times New Roman"/>
-                <w:b w:val="1"/>
-                <w:i w:val="1"/>
-                <w:smallCaps w:val="0"/>
-                <w:strike w:val="0"/>
-                <w:color w:val="000000"/>
-                <w:sz w:val="15"/>
-                <w:szCs w:val="15"/>
-                <w:u w:val="none"/>
-                <w:shd w:fill="auto" w:val="clear"/>
-                <w:vertAlign w:val="baseline"/>
-                <w:rtl w:val="0"/>
-              </w:rPr>
-              <w:t xml:space="preserve">Subhead</w:t>
-            </w:r>
-          </w:p>
-        </w:tc>
-        <w:tc>
-          <w:tcPr>
-            <w:vAlign w:val="center"/>
-          </w:tcPr>
-          <w:p>
-            <w:pPr>
-              <w:keepNext w:val="0"/>
-              <w:keepLines w:val="0"/>
-              <w:pageBreakBefore w:val="0"/>
-              <w:widowControl w:val="1"/>
-              <w:pBdr>
-                <w:top w:space="0" w:sz="0" w:val="nil"/>
-                <w:left w:space="0" w:sz="0" w:val="nil"/>
-                <w:bottom w:space="0" w:sz="0" w:val="nil"/>
-                <w:right w:space="0" w:sz="0" w:val="nil"/>
-                <w:between w:space="0" w:sz="0" w:val="nil"/>
-              </w:pBdr>
-              <w:shd w:fill="auto" w:val="clear"/>
-              <w:spacing w:after="0" w:before="0" w:line="240" w:lineRule="auto"/>
-              <w:ind w:left="0" w:right="0" w:firstLine="0"/>
-              <w:jc w:val="center"/>
-              <w:rPr>
-                <w:rFonts w:ascii="Times New Roman" w:cs="Times New Roman" w:eastAsia="Times New Roman" w:hAnsi="Times New Roman"/>
-                <w:b w:val="1"/>
-                <w:i w:val="1"/>
-                <w:smallCaps w:val="0"/>
-                <w:strike w:val="0"/>
-                <w:color w:val="000000"/>
-                <w:sz w:val="15"/>
-                <w:szCs w:val="15"/>
-                <w:u w:val="none"/>
-                <w:shd w:fill="auto" w:val="clear"/>
-                <w:vertAlign w:val="baseline"/>
-              </w:rPr>
-            </w:pPr>
-            <w:r>
-              <w:rPr>
-                <w:rFonts w:ascii="Times New Roman" w:cs="Times New Roman" w:eastAsia="Times New Roman" w:hAnsi="Times New Roman"/>
-                <w:b w:val="1"/>
-                <w:i w:val="1"/>
-                <w:smallCaps w:val="0"/>
-                <w:strike w:val="0"/>
-                <w:color w:val="000000"/>
-                <w:sz w:val="15"/>
-                <w:szCs w:val="15"/>
-                <w:u w:val="none"/>
-                <w:shd w:fill="auto" w:val="clear"/>
-                <w:vertAlign w:val="baseline"/>
-                <w:rtl w:val="0"/>
-              </w:rPr>
-              <w:t xml:space="preserve">Subhead</w:t>
-            </w:r>
-          </w:p>
-        </w:tc>
-      </w:tr>
-      <w:tr>
-        <w:trPr>
-          <w:cantSplit w:val="0"/>
-          <w:trHeight w:val="320" w:hRule="atLeast"/>
-          <w:tblHeader w:val="0"/>
-        </w:trPr>
-        <w:tc>
-          <w:tcPr>
-            <w:vAlign w:val="center"/>
-          </w:tcPr>
-          <w:p>
-            <w:pPr>
-              <w:keepNext w:val="0"/>
-              <w:keepLines w:val="0"/>
-              <w:pageBreakBefore w:val="0"/>
-              <w:widowControl w:val="1"/>
-              <w:pBdr>
-                <w:top w:space="0" w:sz="0" w:val="nil"/>
-                <w:left w:space="0" w:sz="0" w:val="nil"/>
-                <w:bottom w:space="0" w:sz="0" w:val="nil"/>
-                <w:right w:space="0" w:sz="0" w:val="nil"/>
-                <w:between w:space="0" w:sz="0" w:val="nil"/>
-              </w:pBdr>
-              <w:shd w:fill="auto" w:val="clear"/>
-              <w:spacing w:after="0" w:before="0" w:line="240" w:lineRule="auto"/>
-              <w:ind w:left="0" w:right="0" w:firstLine="0"/>
-              <w:jc w:val="both"/>
-              <w:rPr>
-                <w:rFonts w:ascii="Times New Roman" w:cs="Times New Roman" w:eastAsia="Times New Roman" w:hAnsi="Times New Roman"/>
-                <w:b w:val="0"/>
-                <w:i w:val="0"/>
-                <w:smallCaps w:val="0"/>
-                <w:strike w:val="0"/>
-                <w:color w:val="000000"/>
-                <w:sz w:val="8"/>
-                <w:szCs w:val="8"/>
-                <w:u w:val="none"/>
-                <w:shd w:fill="auto" w:val="clear"/>
-                <w:vertAlign w:val="baseline"/>
-              </w:rPr>
-            </w:pPr>
-            <w:r>
-              <w:rPr>
-                <w:rFonts w:ascii="Times New Roman" w:cs="Times New Roman" w:eastAsia="Times New Roman" w:hAnsi="Times New Roman"/>
-                <w:b w:val="0"/>
-                <w:i w:val="0"/>
-                <w:smallCaps w:val="0"/>
-                <w:strike w:val="0"/>
-                <w:color w:val="000000"/>
-                <w:sz w:val="16"/>
-                <w:szCs w:val="16"/>
-                <w:u w:val="none"/>
-                <w:shd w:fill="auto" w:val="clear"/>
-                <w:vertAlign w:val="baseline"/>
-                <w:rtl w:val="0"/>
-              </w:rPr>
-              <w:t xml:space="preserve">copy</w:t>
-            </w:r>
-            <w:r>
-              <w:rPr>
-                <w:rtl w:val="0"/>
-              </w:rPr>
-            </w:r>
-          </w:p>
-        </w:tc>
-        <w:tc>
-          <w:tcPr>
-            <w:vAlign w:val="center"/>
-          </w:tcPr>
-          <w:p>
-            <w:pPr>
-              <w:keepNext w:val="0"/>
-              <w:keepLines w:val="0"/>
-              <w:pageBreakBefore w:val="0"/>
-              <w:widowControl w:val="1"/>
-              <w:pBdr>
-                <w:top w:space="0" w:sz="0" w:val="nil"/>
-                <w:left w:space="0" w:sz="0" w:val="nil"/>
-                <w:bottom w:space="0" w:sz="0" w:val="nil"/>
-                <w:right w:space="0" w:sz="0" w:val="nil"/>
-                <w:between w:space="0" w:sz="0" w:val="nil"/>
-              </w:pBdr>
-              <w:shd w:fill="auto" w:val="clear"/>
-              <w:spacing w:after="0" w:before="0" w:line="240" w:lineRule="auto"/>
-              <w:ind w:left="0" w:right="0" w:firstLine="0"/>
-              <w:jc w:val="both"/>
-              <w:rPr>
-                <w:rFonts w:ascii="Times New Roman" w:cs="Times New Roman" w:eastAsia="Times New Roman" w:hAnsi="Times New Roman"/>
-                <w:b w:val="0"/>
-                <w:i w:val="0"/>
-                <w:smallCaps w:val="0"/>
-                <w:strike w:val="0"/>
-                <w:color w:val="000000"/>
-                <w:sz w:val="16"/>
-                <w:szCs w:val="16"/>
-                <w:u w:val="none"/>
-                <w:shd w:fill="auto" w:val="clear"/>
-                <w:vertAlign w:val="baseline"/>
-              </w:rPr>
-            </w:pPr>
-            <w:r>
-              <w:rPr>
-                <w:rFonts w:ascii="Times New Roman" w:cs="Times New Roman" w:eastAsia="Times New Roman" w:hAnsi="Times New Roman"/>
-                <w:b w:val="0"/>
-                <w:i w:val="0"/>
-                <w:smallCaps w:val="0"/>
-                <w:strike w:val="0"/>
-                <w:color w:val="000000"/>
-                <w:sz w:val="16"/>
-                <w:szCs w:val="16"/>
-                <w:u w:val="none"/>
-                <w:shd w:fill="auto" w:val="clear"/>
-                <w:vertAlign w:val="baseline"/>
-                <w:rtl w:val="0"/>
-              </w:rPr>
-              <w:t xml:space="preserve">More table copy</w:t>
-            </w:r>
-            <w:r>
-              <w:rPr>
-                <w:rFonts w:ascii="Times New Roman" w:cs="Times New Roman" w:eastAsia="Times New Roman" w:hAnsi="Times New Roman"/>
-                <w:b w:val="0"/>
-                <w:i w:val="0"/>
-                <w:smallCaps w:val="0"/>
-                <w:strike w:val="0"/>
-                <w:color w:val="000000"/>
-                <w:sz w:val="16"/>
-                <w:szCs w:val="16"/>
-                <w:u w:val="none"/>
-                <w:shd w:fill="auto" w:val="clear"/>
-                <w:vertAlign w:val="superscript"/>
-                <w:rtl w:val="0"/>
-              </w:rPr>
-              <w:t xml:space="preserve">a</w:t>
-            </w:r>
-            <w:r>
-              <w:rPr>
-                <w:rtl w:val="0"/>
-              </w:rPr>
-            </w:r>
-          </w:p>
-        </w:tc>
-        <w:tc>
-          <w:tcPr>
-            <w:vAlign w:val="center"/>
-          </w:tcPr>
-          <w:p>
-            <w:pPr>
-              <w:rPr>
-                <w:sz w:val="16"/>
-                <w:szCs w:val="16"/>
-                <w:vertAlign w:val="baseline"/>
-              </w:rPr>
-            </w:pPr>
-            <w:r>
-              <w:rPr>
-                <w:rtl w:val="0"/>
-              </w:rPr>
-            </w:r>
-          </w:p>
-        </w:tc>
-        <w:tc>
-          <w:tcPr>
-            <w:vAlign w:val="center"/>
-          </w:tcPr>
-          <w:p>
-            <w:pPr>
-              <w:rPr>
-                <w:sz w:val="16"/>
-                <w:szCs w:val="16"/>
-                <w:vertAlign w:val="baseline"/>
-              </w:rPr>
-            </w:pPr>
-            <w:r>
-              <w:rPr>
-                <w:rtl w:val="0"/>
-              </w:rPr>
-            </w:r>
-          </w:p>
-        </w:tc>
-      </w:tr>
-    </w:tbl>
-    <w:p>
-      <w:pPr>
-        <w:keepNext w:val="0"/>
-        <w:keepLines w:val="0"/>
-        <w:pageBreakBefore w:val="0"/>
-        <w:widowControl w:val="1"/>
-        <w:numPr>
-          <w:ilvl w:val="0"/>
-          <w:numId w:val="5"/>
-        </w:numPr>
-        <w:pBdr>
-          <w:top w:space="0" w:sz="0" w:val="nil"/>
-          <w:left w:space="0" w:sz="0" w:val="nil"/>
-          <w:bottom w:space="0" w:sz="0" w:val="nil"/>
-          <w:right w:space="0" w:sz="0" w:val="nil"/>
-          <w:between w:space="0" w:sz="0" w:val="nil"/>
-        </w:pBdr>
-        <w:shd w:fill="auto" w:val="clear"/>
-        <w:spacing w:after="30" w:before="60" w:line="240" w:lineRule="auto"/>
-        <w:ind w:left="418" w:right="0" w:hanging="360"/>
-        <w:jc w:val="right"/>
-        <w:rPr>
-          <w:rFonts w:ascii="Times New Roman" w:cs="Times New Roman" w:eastAsia="Times New Roman" w:hAnsi="Times New Roman"/>
-          <w:b w:val="0"/>
-          <w:i w:val="0"/>
-          <w:smallCaps w:val="0"/>
-          <w:strike w:val="0"/>
-          <w:color w:val="000000"/>
-          <w:sz w:val="12"/>
-          <w:szCs w:val="12"/>
-          <w:u w:val="none"/>
-          <w:shd w:fill="auto" w:val="clear"/>
-          <w:vertAlign w:val="baseline"/>
-        </w:rPr>
-      </w:pPr>
-      <w:r>
-        <w:rPr>
-          <w:rFonts w:ascii="Times New Roman" w:cs="Times New Roman" w:eastAsia="Times New Roman" w:hAnsi="Times New Roman"/>
-          <w:b w:val="0"/>
-          <w:i w:val="0"/>
-          <w:smallCaps w:val="0"/>
-          <w:strike w:val="0"/>
-          <w:color w:val="000000"/>
-          <w:sz w:val="12"/>
-          <w:szCs w:val="12"/>
-          <w:u w:val="none"/>
-          <w:shd w:fill="auto" w:val="clear"/>
-          <w:vertAlign w:val="baseline"/>
-          <w:rtl w:val="0"/>
-        </w:rPr>
-        <w:t xml:space="preserve">Sample of a Table footnote. (</w:t>
-      </w:r>
-      <w:r>
-        <w:rPr>
-          <w:rFonts w:ascii="Times New Roman" w:cs="Times New Roman" w:eastAsia="Times New Roman" w:hAnsi="Times New Roman"/>
-          <w:b w:val="0"/>
-          <w:i w:val="1"/>
-          <w:smallCaps w:val="0"/>
-          <w:strike w:val="0"/>
-          <w:color w:val="000000"/>
-          <w:sz w:val="12"/>
-          <w:szCs w:val="12"/>
-          <w:u w:val="none"/>
-          <w:shd w:fill="auto" w:val="clear"/>
-          <w:vertAlign w:val="baseline"/>
-          <w:rtl w:val="0"/>
-        </w:rPr>
-        <w:t xml:space="preserve">Table footnote</w:t>
-      </w:r>
-      <w:r>
-        <w:rPr>
-          <w:rFonts w:ascii="Times New Roman" w:cs="Times New Roman" w:eastAsia="Times New Roman" w:hAnsi="Times New Roman"/>
-          <w:b w:val="0"/>
-          <w:i w:val="0"/>
-          <w:smallCaps w:val="0"/>
-          <w:strike w:val="0"/>
-          <w:color w:val="000000"/>
-          <w:sz w:val="12"/>
-          <w:szCs w:val="12"/>
-          <w:u w:val="none"/>
-          <w:shd w:fill="auto" w:val="clear"/>
-          <w:vertAlign w:val="baseline"/>
-          <w:rtl w:val="0"/>
-        </w:rPr>
-        <w:t xml:space="preserve">)</w:t>
-      </w:r>
-    </w:p>
-    <w:p>
-      <w:pPr>
-        <w:keepNext w:val="0"/>
-        <w:keepLines w:val="0"/>
-        <w:pageBreakBefore w:val="0"/>
-        <w:widowControl w:val="1"/>
-        <w:numPr>
-          <w:ilvl w:val="0"/>
-          <w:numId w:val="8"/>
-        </w:numPr>
-        <w:pBdr>
-          <w:top w:space="0" w:sz="0" w:val="nil"/>
-          <w:left w:space="0" w:sz="0" w:val="nil"/>
-          <w:bottom w:space="0" w:sz="0" w:val="nil"/>
-          <w:right w:space="0" w:sz="0" w:val="nil"/>
-          <w:between w:space="0" w:sz="0" w:val="nil"/>
-        </w:pBdr>
-        <w:shd w:fill="auto" w:val="clear"/>
-        <w:tabs>
-          <w:tab w:val="left" w:leader="none" w:pos="533"/>
-        </w:tabs>
-        <w:spacing w:after="200" w:before="80" w:line="240" w:lineRule="auto"/>
-        <w:ind w:left="360" w:right="0" w:hanging="360"/>
-        <w:jc w:val="both"/>
-        <w:rPr>
-          <w:rFonts w:ascii="Times New Roman" w:cs="Times New Roman" w:eastAsia="Times New Roman" w:hAnsi="Times New Roman"/>
-          <w:b w:val="0"/>
-          <w:i w:val="0"/>
-          <w:smallCaps w:val="0"/>
-          <w:strike w:val="0"/>
-          <w:color w:val="000000"/>
-          <w:sz w:val="16"/>
-          <w:szCs w:val="16"/>
-          <w:u w:val="none"/>
-          <w:shd w:fill="auto" w:val="clear"/>
-          <w:vertAlign w:val="baseline"/>
-        </w:rPr>
-      </w:pPr>
-      <w:r>
-        <w:rPr>
-          <w:rFonts w:ascii="Times New Roman" w:cs="Times New Roman" w:eastAsia="Times New Roman" w:hAnsi="Times New Roman"/>
-          <w:b w:val="0"/>
-          <w:i w:val="0"/>
-          <w:smallCaps w:val="0"/>
-          <w:strike w:val="0"/>
-          <w:color w:val="000000"/>
-          <w:sz w:val="16"/>
-          <w:szCs w:val="16"/>
-          <w:u w:val="none"/>
-          <w:shd w:fill="auto" w:val="clear"/>
-          <w:vertAlign w:val="baseline"/>
-          <w:rtl w:val="0"/>
-        </w:rPr>
-        <w:t xml:space="preserve">Example of a figure caption. (</w:t>
-      </w:r>
-      <w:r>
-        <w:rPr>
-          <w:rFonts w:ascii="Times New Roman" w:cs="Times New Roman" w:eastAsia="Times New Roman" w:hAnsi="Times New Roman"/>
-          <w:b w:val="0"/>
-          <w:i w:val="1"/>
-          <w:smallCaps w:val="0"/>
-          <w:strike w:val="0"/>
-          <w:color w:val="000000"/>
-          <w:sz w:val="16"/>
-          <w:szCs w:val="16"/>
-          <w:u w:val="none"/>
-          <w:shd w:fill="auto" w:val="clear"/>
-          <w:vertAlign w:val="baseline"/>
-          <w:rtl w:val="0"/>
-        </w:rPr>
-        <w:t xml:space="preserve">figure caption</w:t>
-      </w:r>
-      <w:r>
-        <w:rPr>
-          <w:rFonts w:ascii="Times New Roman" w:cs="Times New Roman" w:eastAsia="Times New Roman" w:hAnsi="Times New Roman"/>
-          <w:b w:val="0"/>
-          <w:i w:val="0"/>
-          <w:smallCaps w:val="0"/>
-          <w:strike w:val="0"/>
-          <w:color w:val="000000"/>
-          <w:sz w:val="16"/>
-          <w:szCs w:val="16"/>
-          <w:u w:val="none"/>
-          <w:shd w:fill="auto" w:val="clear"/>
-          <w:vertAlign w:val="baseline"/>
-          <w:rtl w:val="0"/>
-        </w:rPr>
-        <w:t xml:space="preserve">)</w:t>
       </w:r>
     </w:p>
     <w:p>
@@ -4494,20 +3817,8 @@
       </w:pPr>
       <w:r>
         <w:rPr>
-          <w:rFonts w:ascii="Times New Roman" w:cs="Times New Roman" w:eastAsia="Times New Roman" w:hAnsi="Times New Roman"/>
-          <w:b w:val="0"/>
-          <w:i w:val="0"/>
-          <w:smallCaps w:val="0"/>
-          <w:strike w:val="0"/>
-          <w:color w:val="000000"/>
-          <w:sz w:val="20"/>
-          <w:szCs w:val="20"/>
-          <w:u w:val="none"/>
-          <w:shd w:fill="auto" w:val="clear"/>
-          <w:vertAlign w:val="baseline"/>
-          <w:rtl w:val="0"/>
-        </w:rPr>
-        <w:t xml:space="preserve">Figure Labels: Use 8 point Times New Roman for Figure labels. Use words rather than symbols or abbreviations when writing Figure axis labels to avoid confusing the reader. As an example, write the quantity “Magnetization”, or “Magnetization, M”, not just “M”. If including units in the label, present them within parentheses. Do not label axes only with units. In the example, write “Magnetization (A/m)” or “Magnetization {A[m(1)]}”, not just “A/m”. Do not label axes with a ratio of quantities and units. For example, write “Temperature (K)”, not “Temperature/K”.</w:t>
+          <w:rtl w:val="0"/>
+        </w:rPr>
       </w:r>
     </w:p>
     <w:p>
@@ -4625,7 +3936,7 @@
         <w:widowControl w:val="1"/>
         <w:numPr>
           <w:ilvl w:val="0"/>
-          <w:numId w:val="2"/>
+          <w:numId w:val="3"/>
         </w:numPr>
         <w:pBdr>
           <w:top w:space="0" w:sz="0" w:val="nil"/>
@@ -4660,7 +3971,7 @@
         </w:rPr>
         <w:t xml:space="preserve">Akanbi, A.K. (2020). ESTemd: A Distributed Processing Framework for Environmental Monitoring based on Apache Kafka Streaming Engine. arXiv (Cornell University). doi:</w:t>
       </w:r>
-      <w:hyperlink r:id="rId13">
+      <w:hyperlink r:id="rId16">
         <w:r>
           <w:rPr>
             <w:color w:val="1155cc"/>
@@ -4689,7 +4000,7 @@
         <w:widowControl w:val="1"/>
         <w:numPr>
           <w:ilvl w:val="0"/>
-          <w:numId w:val="2"/>
+          <w:numId w:val="3"/>
         </w:numPr>
         <w:pBdr>
           <w:top w:space="0" w:sz="0" w:val="nil"/>
@@ -4733,7 +4044,7 @@
         <w:widowControl w:val="1"/>
         <w:numPr>
           <w:ilvl w:val="0"/>
-          <w:numId w:val="2"/>
+          <w:numId w:val="3"/>
         </w:numPr>
         <w:pBdr>
           <w:top w:space="0" w:sz="0" w:val="nil"/>
@@ -4768,7 +4079,7 @@
         </w:rPr>
         <w:t xml:space="preserve">.Gorton, I. and Klein, J. (2015). Distribution, Data, Deployment: Software Architecture Convergence in Big Data Systems. IEEE Software, 32(3), pp.78–85. doi:</w:t>
       </w:r>
-      <w:hyperlink r:id="rId14">
+      <w:hyperlink r:id="rId17">
         <w:r>
           <w:rPr>
             <w:color w:val="1155cc"/>
@@ -4797,7 +4108,7 @@
         <w:widowControl w:val="1"/>
         <w:numPr>
           <w:ilvl w:val="0"/>
-          <w:numId w:val="2"/>
+          <w:numId w:val="3"/>
         </w:numPr>
         <w:pBdr>
           <w:top w:space="0" w:sz="0" w:val="nil"/>
@@ -4841,7 +4152,7 @@
         <w:widowControl w:val="1"/>
         <w:numPr>
           <w:ilvl w:val="0"/>
-          <w:numId w:val="2"/>
+          <w:numId w:val="3"/>
         </w:numPr>
         <w:pBdr>
           <w:top w:space="0" w:sz="0" w:val="nil"/>
@@ -4876,7 +4187,7 @@
         </w:rPr>
         <w:t xml:space="preserve">Hiraman, B.R., Viresh M., C. and Abhijeet C., K. (2018). A Study of Apache Kafka in Big Data Stream Processing. [online] IEEE Xplore. doi:https://doi.org/10.1109/ICICET.2018.8533771.IBM (2021). What are Neural Networks? | IBM. [online] www.ibm.com. Available at: </w:t>
       </w:r>
-      <w:hyperlink r:id="rId15">
+      <w:hyperlink r:id="rId18">
         <w:r>
           <w:rPr>
             <w:color w:val="1155cc"/>
@@ -4905,7 +4216,7 @@
         <w:widowControl w:val="1"/>
         <w:numPr>
           <w:ilvl w:val="0"/>
-          <w:numId w:val="2"/>
+          <w:numId w:val="3"/>
         </w:numPr>
         <w:pBdr>
           <w:top w:space="0" w:sz="0" w:val="nil"/>
@@ -4940,7 +4251,7 @@
         </w:rPr>
         <w:t xml:space="preserve">Jo, H.I. and Jeon, J.Y. (2021). Urban soundscape categorization based on individual recognition, perception, and assessment of sound environments. Landscape and Urban Planning, 216, p.104241. doi:</w:t>
       </w:r>
-      <w:hyperlink r:id="rId16">
+      <w:hyperlink r:id="rId19">
         <w:r>
           <w:rPr>
             <w:color w:val="1155cc"/>
@@ -4969,7 +4280,7 @@
         <w:widowControl w:val="1"/>
         <w:numPr>
           <w:ilvl w:val="0"/>
-          <w:numId w:val="2"/>
+          <w:numId w:val="3"/>
         </w:numPr>
         <w:pBdr>
           <w:top w:space="0" w:sz="0" w:val="nil"/>
@@ -5004,7 +4315,7 @@
         </w:rPr>
         <w:t xml:space="preserve">Massoudi, M., Verma, S. and Jain, R. (2021). Urban Sound Classification using CNN. [online] IEEE Xplore. doi:</w:t>
       </w:r>
-      <w:hyperlink r:id="rId17">
+      <w:hyperlink r:id="rId20">
         <w:r>
           <w:rPr>
             <w:color w:val="1155cc"/>
@@ -5033,7 +4344,7 @@
         <w:widowControl w:val="1"/>
         <w:numPr>
           <w:ilvl w:val="0"/>
-          <w:numId w:val="2"/>
+          <w:numId w:val="3"/>
         </w:numPr>
         <w:pBdr>
           <w:top w:space="0" w:sz="0" w:val="nil"/>
@@ -5068,7 +4379,7 @@
         </w:rPr>
         <w:t xml:space="preserve">Nogueira, A.F.R., Oliveira, H.S., Machado, J.J.M. and Tavares, J.M.R.S. (2022a). Sound Classification and Processing of Urban Environments: A Systematic Literature Review. Sensors, 22(22), p.8608. doi:</w:t>
       </w:r>
-      <w:hyperlink r:id="rId18">
+      <w:hyperlink r:id="rId21">
         <w:r>
           <w:rPr>
             <w:color w:val="1155cc"/>
@@ -5097,7 +4408,7 @@
         <w:widowControl w:val="1"/>
         <w:numPr>
           <w:ilvl w:val="0"/>
-          <w:numId w:val="2"/>
+          <w:numId w:val="3"/>
         </w:numPr>
         <w:pBdr>
           <w:top w:space="0" w:sz="0" w:val="nil"/>
@@ -5132,7 +4443,7 @@
         </w:rPr>
         <w:t xml:space="preserve">Sainath Adapa (2019). Urban Sound Tagging using Convolutional Neural Networks. arXiv (Cornell University). doi:https://doi.org/10.48550/arxiv.1909.12699.Salamon, J., Jacoby, C. and Bello, J.P. (2014). A Dataset and Taxonomy for Urban Sound Research. Proceedings of the ACM International Conference on Multimedia - MM ’14. [online] doi:</w:t>
       </w:r>
-      <w:hyperlink r:id="rId19">
+      <w:hyperlink r:id="rId22">
         <w:r>
           <w:rPr>
             <w:color w:val="1155cc"/>
@@ -5161,7 +4472,7 @@
         <w:widowControl w:val="1"/>
         <w:numPr>
           <w:ilvl w:val="0"/>
-          <w:numId w:val="2"/>
+          <w:numId w:val="3"/>
         </w:numPr>
         <w:pBdr>
           <w:top w:space="0" w:sz="0" w:val="nil"/>
@@ -5196,7 +4507,7 @@
         </w:rPr>
         <w:t xml:space="preserve">Shree, R., Choudhury, T., Gupta, S.C. and Kumar, P. (2017). KAFKA: The modern platform for data management and analysis in big data domain. 2017 2nd International Conference on Telecommunication and Networks (TEL-NET). doi:</w:t>
       </w:r>
-      <w:hyperlink r:id="rId20">
+      <w:hyperlink r:id="rId23">
         <w:r>
           <w:rPr>
             <w:color w:val="1155cc"/>
@@ -5225,7 +4536,7 @@
         <w:widowControl w:val="1"/>
         <w:numPr>
           <w:ilvl w:val="0"/>
-          <w:numId w:val="2"/>
+          <w:numId w:val="3"/>
         </w:numPr>
         <w:pBdr>
           <w:top w:space="0" w:sz="0" w:val="nil"/>
@@ -5260,7 +4571,7 @@
         </w:rPr>
         <w:t xml:space="preserve">Θεόδωρος Γιαννακόπουλος and Stavros Perantonis (2018). Recognition of Urban Sound Events using Deep Context-Aware Feature Extractors and Handcrafted Features. HAL (Le Centre pour la Communication Scientifique Directe). doi:</w:t>
       </w:r>
-      <w:hyperlink r:id="rId21">
+      <w:hyperlink r:id="rId24">
         <w:r>
           <w:rPr>
             <w:color w:val="1155cc"/>
@@ -5289,7 +4600,7 @@
         <w:widowControl w:val="1"/>
         <w:numPr>
           <w:ilvl w:val="0"/>
-          <w:numId w:val="2"/>
+          <w:numId w:val="3"/>
         </w:numPr>
         <w:pBdr>
           <w:top w:space="0" w:sz="0" w:val="nil"/>
@@ -5544,661 +4855,6 @@
     <w:lvl w:ilvl="0">
       <w:start w:val="1"/>
       <w:numFmt w:val="decimal"/>
-      <w:lvlText w:val="[%1]"/>
-      <w:lvlJc w:val="left"/>
-      <w:pPr>
-        <w:ind w:left="360" w:hanging="360"/>
-      </w:pPr>
-      <w:rPr>
-        <w:rFonts w:ascii="Times New Roman" w:cs="Times New Roman" w:eastAsia="Times New Roman" w:hAnsi="Times New Roman"/>
-        <w:b w:val="0"/>
-        <w:i w:val="0"/>
-        <w:sz w:val="16"/>
-        <w:szCs w:val="16"/>
-        <w:vertAlign w:val="baseline"/>
-      </w:rPr>
-    </w:lvl>
-    <w:lvl w:ilvl="1">
-      <w:start w:val="1"/>
-      <w:numFmt w:val="bullet"/>
-      <w:lvlText w:val=""/>
-      <w:lvlJc w:val="left"/>
-      <w:pPr>
-        <w:ind w:left="0" w:firstLine="0"/>
-      </w:pPr>
-      <w:rPr/>
-    </w:lvl>
-    <w:lvl w:ilvl="2">
-      <w:start w:val="1"/>
-      <w:numFmt w:val="bullet"/>
-      <w:lvlText w:val=""/>
-      <w:lvlJc w:val="left"/>
-      <w:pPr>
-        <w:ind w:left="0" w:firstLine="0"/>
-      </w:pPr>
-      <w:rPr/>
-    </w:lvl>
-    <w:lvl w:ilvl="3">
-      <w:start w:val="1"/>
-      <w:numFmt w:val="bullet"/>
-      <w:lvlText w:val=""/>
-      <w:lvlJc w:val="left"/>
-      <w:pPr>
-        <w:ind w:left="0" w:firstLine="0"/>
-      </w:pPr>
-      <w:rPr/>
-    </w:lvl>
-    <w:lvl w:ilvl="4">
-      <w:start w:val="1"/>
-      <w:numFmt w:val="bullet"/>
-      <w:lvlText w:val=""/>
-      <w:lvlJc w:val="left"/>
-      <w:pPr>
-        <w:ind w:left="0" w:firstLine="0"/>
-      </w:pPr>
-      <w:rPr/>
-    </w:lvl>
-    <w:lvl w:ilvl="5">
-      <w:start w:val="1"/>
-      <w:numFmt w:val="bullet"/>
-      <w:lvlText w:val=""/>
-      <w:lvlJc w:val="left"/>
-      <w:pPr>
-        <w:ind w:left="0" w:firstLine="0"/>
-      </w:pPr>
-      <w:rPr/>
-    </w:lvl>
-    <w:lvl w:ilvl="6">
-      <w:start w:val="1"/>
-      <w:numFmt w:val="bullet"/>
-      <w:lvlText w:val=""/>
-      <w:lvlJc w:val="left"/>
-      <w:pPr>
-        <w:ind w:left="0" w:firstLine="0"/>
-      </w:pPr>
-      <w:rPr/>
-    </w:lvl>
-    <w:lvl w:ilvl="7">
-      <w:start w:val="1"/>
-      <w:numFmt w:val="bullet"/>
-      <w:lvlText w:val=""/>
-      <w:lvlJc w:val="left"/>
-      <w:pPr>
-        <w:ind w:left="0" w:firstLine="0"/>
-      </w:pPr>
-      <w:rPr/>
-    </w:lvl>
-    <w:lvl w:ilvl="8">
-      <w:start w:val="1"/>
-      <w:numFmt w:val="bullet"/>
-      <w:lvlText w:val=""/>
-      <w:lvlJc w:val="left"/>
-      <w:pPr>
-        <w:ind w:left="0" w:firstLine="0"/>
-      </w:pPr>
-      <w:rPr/>
-    </w:lvl>
-  </w:abstractNum>
-  <w:abstractNum w:abstractNumId="3">
-    <w:lvl w:ilvl="0">
-      <w:start w:val="1"/>
-      <w:numFmt w:val="decimal"/>
-      <w:lvlText w:val="%1)"/>
-      <w:lvlJc w:val="left"/>
-      <w:pPr>
-        <w:ind w:left="720" w:hanging="360"/>
-      </w:pPr>
-      <w:rPr>
-        <w:u w:val="none"/>
-      </w:rPr>
-    </w:lvl>
-    <w:lvl w:ilvl="1">
-      <w:start w:val="1"/>
-      <w:numFmt w:val="lowerLetter"/>
-      <w:lvlText w:val="%2)"/>
-      <w:lvlJc w:val="left"/>
-      <w:pPr>
-        <w:ind w:left="1440" w:hanging="360"/>
-      </w:pPr>
-      <w:rPr>
-        <w:u w:val="none"/>
-      </w:rPr>
-    </w:lvl>
-    <w:lvl w:ilvl="2">
-      <w:start w:val="1"/>
-      <w:numFmt w:val="lowerRoman"/>
-      <w:lvlText w:val="%3)"/>
-      <w:lvlJc w:val="right"/>
-      <w:pPr>
-        <w:ind w:left="2160" w:hanging="360"/>
-      </w:pPr>
-      <w:rPr>
-        <w:u w:val="none"/>
-      </w:rPr>
-    </w:lvl>
-    <w:lvl w:ilvl="3">
-      <w:start w:val="1"/>
-      <w:numFmt w:val="decimal"/>
-      <w:lvlText w:val="(%4)"/>
-      <w:lvlJc w:val="left"/>
-      <w:pPr>
-        <w:ind w:left="2880" w:hanging="360"/>
-      </w:pPr>
-      <w:rPr>
-        <w:u w:val="none"/>
-      </w:rPr>
-    </w:lvl>
-    <w:lvl w:ilvl="4">
-      <w:start w:val="1"/>
-      <w:numFmt w:val="lowerLetter"/>
-      <w:lvlText w:val="(%5)"/>
-      <w:lvlJc w:val="left"/>
-      <w:pPr>
-        <w:ind w:left="3600" w:hanging="360"/>
-      </w:pPr>
-      <w:rPr>
-        <w:u w:val="none"/>
-      </w:rPr>
-    </w:lvl>
-    <w:lvl w:ilvl="5">
-      <w:start w:val="1"/>
-      <w:numFmt w:val="lowerRoman"/>
-      <w:lvlText w:val="(%6)"/>
-      <w:lvlJc w:val="right"/>
-      <w:pPr>
-        <w:ind w:left="4320" w:hanging="360"/>
-      </w:pPr>
-      <w:rPr>
-        <w:u w:val="none"/>
-      </w:rPr>
-    </w:lvl>
-    <w:lvl w:ilvl="6">
-      <w:start w:val="1"/>
-      <w:numFmt w:val="decimal"/>
-      <w:lvlText w:val="%7."/>
-      <w:lvlJc w:val="left"/>
-      <w:pPr>
-        <w:ind w:left="5040" w:hanging="360"/>
-      </w:pPr>
-      <w:rPr>
-        <w:u w:val="none"/>
-      </w:rPr>
-    </w:lvl>
-    <w:lvl w:ilvl="7">
-      <w:start w:val="1"/>
-      <w:numFmt w:val="lowerLetter"/>
-      <w:lvlText w:val="%8."/>
-      <w:lvlJc w:val="left"/>
-      <w:pPr>
-        <w:ind w:left="5760" w:hanging="360"/>
-      </w:pPr>
-      <w:rPr>
-        <w:u w:val="none"/>
-      </w:rPr>
-    </w:lvl>
-    <w:lvl w:ilvl="8">
-      <w:start w:val="1"/>
-      <w:numFmt w:val="lowerRoman"/>
-      <w:lvlText w:val="%9."/>
-      <w:lvlJc w:val="right"/>
-      <w:pPr>
-        <w:ind w:left="6480" w:hanging="360"/>
-      </w:pPr>
-      <w:rPr>
-        <w:u w:val="none"/>
-      </w:rPr>
-    </w:lvl>
-  </w:abstractNum>
-  <w:abstractNum w:abstractNumId="4">
-    <w:lvl w:ilvl="0">
-      <w:start w:val="1"/>
-      <w:numFmt w:val="upperRoman"/>
-      <w:lvlText w:val="TABLE %1. "/>
-      <w:lvlJc w:val="left"/>
-      <w:pPr>
-        <w:ind w:left="0" w:firstLine="0"/>
-      </w:pPr>
-      <w:rPr>
-        <w:rFonts w:ascii="Times New Roman" w:cs="Times New Roman" w:eastAsia="Times New Roman" w:hAnsi="Times New Roman"/>
-        <w:b w:val="0"/>
-        <w:i w:val="0"/>
-        <w:sz w:val="16"/>
-        <w:szCs w:val="16"/>
-        <w:vertAlign w:val="baseline"/>
-      </w:rPr>
-    </w:lvl>
-    <w:lvl w:ilvl="1">
-      <w:start w:val="1"/>
-      <w:numFmt w:val="bullet"/>
-      <w:lvlText w:val=""/>
-      <w:lvlJc w:val="left"/>
-      <w:pPr>
-        <w:ind w:left="0" w:firstLine="0"/>
-      </w:pPr>
-      <w:rPr/>
-    </w:lvl>
-    <w:lvl w:ilvl="2">
-      <w:start w:val="1"/>
-      <w:numFmt w:val="bullet"/>
-      <w:lvlText w:val=""/>
-      <w:lvlJc w:val="left"/>
-      <w:pPr>
-        <w:ind w:left="0" w:firstLine="0"/>
-      </w:pPr>
-      <w:rPr/>
-    </w:lvl>
-    <w:lvl w:ilvl="3">
-      <w:start w:val="1"/>
-      <w:numFmt w:val="bullet"/>
-      <w:lvlText w:val=""/>
-      <w:lvlJc w:val="left"/>
-      <w:pPr>
-        <w:ind w:left="0" w:firstLine="0"/>
-      </w:pPr>
-      <w:rPr/>
-    </w:lvl>
-    <w:lvl w:ilvl="4">
-      <w:start w:val="1"/>
-      <w:numFmt w:val="bullet"/>
-      <w:lvlText w:val=""/>
-      <w:lvlJc w:val="left"/>
-      <w:pPr>
-        <w:ind w:left="0" w:firstLine="0"/>
-      </w:pPr>
-      <w:rPr/>
-    </w:lvl>
-    <w:lvl w:ilvl="5">
-      <w:start w:val="1"/>
-      <w:numFmt w:val="bullet"/>
-      <w:lvlText w:val=""/>
-      <w:lvlJc w:val="left"/>
-      <w:pPr>
-        <w:ind w:left="0" w:firstLine="0"/>
-      </w:pPr>
-      <w:rPr/>
-    </w:lvl>
-    <w:lvl w:ilvl="6">
-      <w:start w:val="1"/>
-      <w:numFmt w:val="bullet"/>
-      <w:lvlText w:val=""/>
-      <w:lvlJc w:val="left"/>
-      <w:pPr>
-        <w:ind w:left="0" w:firstLine="0"/>
-      </w:pPr>
-      <w:rPr/>
-    </w:lvl>
-    <w:lvl w:ilvl="7">
-      <w:start w:val="1"/>
-      <w:numFmt w:val="bullet"/>
-      <w:lvlText w:val=""/>
-      <w:lvlJc w:val="left"/>
-      <w:pPr>
-        <w:ind w:left="0" w:firstLine="0"/>
-      </w:pPr>
-      <w:rPr/>
-    </w:lvl>
-    <w:lvl w:ilvl="8">
-      <w:start w:val="1"/>
-      <w:numFmt w:val="bullet"/>
-      <w:lvlText w:val=""/>
-      <w:lvlJc w:val="left"/>
-      <w:pPr>
-        <w:ind w:left="0" w:firstLine="0"/>
-      </w:pPr>
-      <w:rPr/>
-    </w:lvl>
-  </w:abstractNum>
-  <w:abstractNum w:abstractNumId="5">
-    <w:lvl w:ilvl="0">
-      <w:start w:val="1"/>
-      <w:numFmt w:val="lowerLetter"/>
-      <w:lvlText w:val="%1."/>
-      <w:lvlJc w:val="right"/>
-      <w:pPr>
-        <w:ind w:left="418" w:hanging="360"/>
-      </w:pPr>
-      <w:rPr>
-        <w:rFonts w:ascii="Times New Roman" w:cs="Times New Roman" w:eastAsia="Times New Roman" w:hAnsi="Times New Roman"/>
-        <w:b w:val="0"/>
-        <w:i w:val="0"/>
-        <w:smallCaps w:val="0"/>
-        <w:strike w:val="0"/>
-        <w:color w:val="000000"/>
-        <w:sz w:val="16"/>
-        <w:szCs w:val="16"/>
-        <w:vertAlign w:val="superscript"/>
-      </w:rPr>
-    </w:lvl>
-    <w:lvl w:ilvl="1">
-      <w:start w:val="1"/>
-      <w:numFmt w:val="lowerLetter"/>
-      <w:lvlText w:val="%2."/>
-      <w:lvlJc w:val="left"/>
-      <w:pPr>
-        <w:ind w:left="1440" w:hanging="360"/>
-      </w:pPr>
-      <w:rPr>
-        <w:vertAlign w:val="baseline"/>
-      </w:rPr>
-    </w:lvl>
-    <w:lvl w:ilvl="2">
-      <w:start w:val="1"/>
-      <w:numFmt w:val="lowerRoman"/>
-      <w:lvlText w:val="%3."/>
-      <w:lvlJc w:val="right"/>
-      <w:pPr>
-        <w:ind w:left="2160" w:hanging="180"/>
-      </w:pPr>
-      <w:rPr>
-        <w:vertAlign w:val="baseline"/>
-      </w:rPr>
-    </w:lvl>
-    <w:lvl w:ilvl="3">
-      <w:start w:val="1"/>
-      <w:numFmt w:val="decimal"/>
-      <w:lvlText w:val="%4."/>
-      <w:lvlJc w:val="left"/>
-      <w:pPr>
-        <w:ind w:left="2880" w:hanging="360"/>
-      </w:pPr>
-      <w:rPr>
-        <w:vertAlign w:val="baseline"/>
-      </w:rPr>
-    </w:lvl>
-    <w:lvl w:ilvl="4">
-      <w:start w:val="1"/>
-      <w:numFmt w:val="lowerLetter"/>
-      <w:lvlText w:val="%5."/>
-      <w:lvlJc w:val="left"/>
-      <w:pPr>
-        <w:ind w:left="3600" w:hanging="360"/>
-      </w:pPr>
-      <w:rPr>
-        <w:vertAlign w:val="baseline"/>
-      </w:rPr>
-    </w:lvl>
-    <w:lvl w:ilvl="5">
-      <w:start w:val="1"/>
-      <w:numFmt w:val="lowerRoman"/>
-      <w:lvlText w:val="%6."/>
-      <w:lvlJc w:val="right"/>
-      <w:pPr>
-        <w:ind w:left="4320" w:hanging="180"/>
-      </w:pPr>
-      <w:rPr>
-        <w:vertAlign w:val="baseline"/>
-      </w:rPr>
-    </w:lvl>
-    <w:lvl w:ilvl="6">
-      <w:start w:val="1"/>
-      <w:numFmt w:val="decimal"/>
-      <w:lvlText w:val="%7."/>
-      <w:lvlJc w:val="left"/>
-      <w:pPr>
-        <w:ind w:left="5040" w:hanging="360"/>
-      </w:pPr>
-      <w:rPr>
-        <w:vertAlign w:val="baseline"/>
-      </w:rPr>
-    </w:lvl>
-    <w:lvl w:ilvl="7">
-      <w:start w:val="1"/>
-      <w:numFmt w:val="lowerLetter"/>
-      <w:lvlText w:val="%8."/>
-      <w:lvlJc w:val="left"/>
-      <w:pPr>
-        <w:ind w:left="5760" w:hanging="360"/>
-      </w:pPr>
-      <w:rPr>
-        <w:vertAlign w:val="baseline"/>
-      </w:rPr>
-    </w:lvl>
-    <w:lvl w:ilvl="8">
-      <w:start w:val="1"/>
-      <w:numFmt w:val="lowerRoman"/>
-      <w:lvlText w:val="%9."/>
-      <w:lvlJc w:val="right"/>
-      <w:pPr>
-        <w:ind w:left="6480" w:hanging="180"/>
-      </w:pPr>
-      <w:rPr>
-        <w:vertAlign w:val="baseline"/>
-      </w:rPr>
-    </w:lvl>
-  </w:abstractNum>
-  <w:abstractNum w:abstractNumId="6">
-    <w:lvl w:ilvl="0">
-      <w:start w:val="1"/>
-      <w:numFmt w:val="decimal"/>
-      <w:lvlText w:val="%1)"/>
-      <w:lvlJc w:val="left"/>
-      <w:pPr>
-        <w:ind w:left="720" w:hanging="360"/>
-      </w:pPr>
-      <w:rPr>
-        <w:u w:val="none"/>
-      </w:rPr>
-    </w:lvl>
-    <w:lvl w:ilvl="1">
-      <w:start w:val="1"/>
-      <w:numFmt w:val="lowerLetter"/>
-      <w:lvlText w:val="%2)"/>
-      <w:lvlJc w:val="left"/>
-      <w:pPr>
-        <w:ind w:left="1440" w:hanging="360"/>
-      </w:pPr>
-      <w:rPr>
-        <w:u w:val="none"/>
-      </w:rPr>
-    </w:lvl>
-    <w:lvl w:ilvl="2">
-      <w:start w:val="1"/>
-      <w:numFmt w:val="lowerRoman"/>
-      <w:lvlText w:val="%3)"/>
-      <w:lvlJc w:val="right"/>
-      <w:pPr>
-        <w:ind w:left="2160" w:hanging="360"/>
-      </w:pPr>
-      <w:rPr>
-        <w:u w:val="none"/>
-      </w:rPr>
-    </w:lvl>
-    <w:lvl w:ilvl="3">
-      <w:start w:val="1"/>
-      <w:numFmt w:val="decimal"/>
-      <w:lvlText w:val="(%4)"/>
-      <w:lvlJc w:val="left"/>
-      <w:pPr>
-        <w:ind w:left="2880" w:hanging="360"/>
-      </w:pPr>
-      <w:rPr>
-        <w:u w:val="none"/>
-      </w:rPr>
-    </w:lvl>
-    <w:lvl w:ilvl="4">
-      <w:start w:val="1"/>
-      <w:numFmt w:val="lowerLetter"/>
-      <w:lvlText w:val="(%5)"/>
-      <w:lvlJc w:val="left"/>
-      <w:pPr>
-        <w:ind w:left="3600" w:hanging="360"/>
-      </w:pPr>
-      <w:rPr>
-        <w:u w:val="none"/>
-      </w:rPr>
-    </w:lvl>
-    <w:lvl w:ilvl="5">
-      <w:start w:val="1"/>
-      <w:numFmt w:val="lowerRoman"/>
-      <w:lvlText w:val="(%6)"/>
-      <w:lvlJc w:val="right"/>
-      <w:pPr>
-        <w:ind w:left="4320" w:hanging="360"/>
-      </w:pPr>
-      <w:rPr>
-        <w:u w:val="none"/>
-      </w:rPr>
-    </w:lvl>
-    <w:lvl w:ilvl="6">
-      <w:start w:val="1"/>
-      <w:numFmt w:val="decimal"/>
-      <w:lvlText w:val="%7."/>
-      <w:lvlJc w:val="left"/>
-      <w:pPr>
-        <w:ind w:left="5040" w:hanging="360"/>
-      </w:pPr>
-      <w:rPr>
-        <w:u w:val="none"/>
-      </w:rPr>
-    </w:lvl>
-    <w:lvl w:ilvl="7">
-      <w:start w:val="1"/>
-      <w:numFmt w:val="lowerLetter"/>
-      <w:lvlText w:val="%8."/>
-      <w:lvlJc w:val="left"/>
-      <w:pPr>
-        <w:ind w:left="5760" w:hanging="360"/>
-      </w:pPr>
-      <w:rPr>
-        <w:u w:val="none"/>
-      </w:rPr>
-    </w:lvl>
-    <w:lvl w:ilvl="8">
-      <w:start w:val="1"/>
-      <w:numFmt w:val="lowerRoman"/>
-      <w:lvlText w:val="%9."/>
-      <w:lvlJc w:val="right"/>
-      <w:pPr>
-        <w:ind w:left="6480" w:hanging="360"/>
-      </w:pPr>
-      <w:rPr>
-        <w:u w:val="none"/>
-      </w:rPr>
-    </w:lvl>
-  </w:abstractNum>
-  <w:abstractNum w:abstractNumId="7">
-    <w:lvl w:ilvl="0">
-      <w:start w:val="1"/>
-      <w:numFmt w:val="bullet"/>
-      <w:lvlText w:val="●"/>
-      <w:lvlJc w:val="left"/>
-      <w:pPr>
-        <w:ind w:left="648" w:hanging="360"/>
-      </w:pPr>
-      <w:rPr>
-        <w:rFonts w:ascii="Noto Sans Symbols" w:cs="Noto Sans Symbols" w:eastAsia="Noto Sans Symbols" w:hAnsi="Noto Sans Symbols"/>
-        <w:vertAlign w:val="baseline"/>
-      </w:rPr>
-    </w:lvl>
-    <w:lvl w:ilvl="1">
-      <w:start w:val="1"/>
-      <w:numFmt w:val="bullet"/>
-      <w:lvlText w:val="o"/>
-      <w:lvlJc w:val="left"/>
-      <w:pPr>
-        <w:ind w:left="1440" w:hanging="360"/>
-      </w:pPr>
-      <w:rPr>
-        <w:rFonts w:ascii="Courier New" w:cs="Courier New" w:eastAsia="Courier New" w:hAnsi="Courier New"/>
-        <w:vertAlign w:val="baseline"/>
-      </w:rPr>
-    </w:lvl>
-    <w:lvl w:ilvl="2">
-      <w:start w:val="1"/>
-      <w:numFmt w:val="bullet"/>
-      <w:lvlText w:val="▪"/>
-      <w:lvlJc w:val="left"/>
-      <w:pPr>
-        <w:ind w:left="2160" w:hanging="360"/>
-      </w:pPr>
-      <w:rPr>
-        <w:rFonts w:ascii="Noto Sans Symbols" w:cs="Noto Sans Symbols" w:eastAsia="Noto Sans Symbols" w:hAnsi="Noto Sans Symbols"/>
-        <w:vertAlign w:val="baseline"/>
-      </w:rPr>
-    </w:lvl>
-    <w:lvl w:ilvl="3">
-      <w:start w:val="1"/>
-      <w:numFmt w:val="bullet"/>
-      <w:lvlText w:val="●"/>
-      <w:lvlJc w:val="left"/>
-      <w:pPr>
-        <w:ind w:left="2880" w:hanging="360"/>
-      </w:pPr>
-      <w:rPr>
-        <w:rFonts w:ascii="Noto Sans Symbols" w:cs="Noto Sans Symbols" w:eastAsia="Noto Sans Symbols" w:hAnsi="Noto Sans Symbols"/>
-        <w:vertAlign w:val="baseline"/>
-      </w:rPr>
-    </w:lvl>
-    <w:lvl w:ilvl="4">
-      <w:start w:val="1"/>
-      <w:numFmt w:val="bullet"/>
-      <w:lvlText w:val="o"/>
-      <w:lvlJc w:val="left"/>
-      <w:pPr>
-        <w:ind w:left="3600" w:hanging="360"/>
-      </w:pPr>
-      <w:rPr>
-        <w:rFonts w:ascii="Courier New" w:cs="Courier New" w:eastAsia="Courier New" w:hAnsi="Courier New"/>
-        <w:vertAlign w:val="baseline"/>
-      </w:rPr>
-    </w:lvl>
-    <w:lvl w:ilvl="5">
-      <w:start w:val="1"/>
-      <w:numFmt w:val="bullet"/>
-      <w:lvlText w:val="▪"/>
-      <w:lvlJc w:val="left"/>
-      <w:pPr>
-        <w:ind w:left="4320" w:hanging="360"/>
-      </w:pPr>
-      <w:rPr>
-        <w:rFonts w:ascii="Noto Sans Symbols" w:cs="Noto Sans Symbols" w:eastAsia="Noto Sans Symbols" w:hAnsi="Noto Sans Symbols"/>
-        <w:vertAlign w:val="baseline"/>
-      </w:rPr>
-    </w:lvl>
-    <w:lvl w:ilvl="6">
-      <w:start w:val="1"/>
-      <w:numFmt w:val="bullet"/>
-      <w:lvlText w:val="●"/>
-      <w:lvlJc w:val="left"/>
-      <w:pPr>
-        <w:ind w:left="5040" w:hanging="360"/>
-      </w:pPr>
-      <w:rPr>
-        <w:rFonts w:ascii="Noto Sans Symbols" w:cs="Noto Sans Symbols" w:eastAsia="Noto Sans Symbols" w:hAnsi="Noto Sans Symbols"/>
-        <w:vertAlign w:val="baseline"/>
-      </w:rPr>
-    </w:lvl>
-    <w:lvl w:ilvl="7">
-      <w:start w:val="1"/>
-      <w:numFmt w:val="bullet"/>
-      <w:lvlText w:val="o"/>
-      <w:lvlJc w:val="left"/>
-      <w:pPr>
-        <w:ind w:left="5760" w:hanging="360"/>
-      </w:pPr>
-      <w:rPr>
-        <w:rFonts w:ascii="Courier New" w:cs="Courier New" w:eastAsia="Courier New" w:hAnsi="Courier New"/>
-        <w:vertAlign w:val="baseline"/>
-      </w:rPr>
-    </w:lvl>
-    <w:lvl w:ilvl="8">
-      <w:start w:val="1"/>
-      <w:numFmt w:val="bullet"/>
-      <w:lvlText w:val="▪"/>
-      <w:lvlJc w:val="left"/>
-      <w:pPr>
-        <w:ind w:left="6480" w:hanging="360"/>
-      </w:pPr>
-      <w:rPr>
-        <w:rFonts w:ascii="Noto Sans Symbols" w:cs="Noto Sans Symbols" w:eastAsia="Noto Sans Symbols" w:hAnsi="Noto Sans Symbols"/>
-        <w:vertAlign w:val="baseline"/>
-      </w:rPr>
-    </w:lvl>
-  </w:abstractNum>
-  <w:abstractNum w:abstractNumId="8">
-    <w:lvl w:ilvl="0">
-      <w:start w:val="1"/>
-      <w:numFmt w:val="decimal"/>
       <w:lvlText w:val="Fig. %1."/>
       <w:lvlJc w:val="left"/>
       <w:pPr>
@@ -6307,6 +4963,444 @@
         <w:ind w:left="6480" w:hanging="180"/>
       </w:pPr>
       <w:rPr>
+        <w:vertAlign w:val="baseline"/>
+      </w:rPr>
+    </w:lvl>
+  </w:abstractNum>
+  <w:abstractNum w:abstractNumId="3">
+    <w:lvl w:ilvl="0">
+      <w:start w:val="1"/>
+      <w:numFmt w:val="decimal"/>
+      <w:lvlText w:val="[%1]"/>
+      <w:lvlJc w:val="left"/>
+      <w:pPr>
+        <w:ind w:left="360" w:hanging="360"/>
+      </w:pPr>
+      <w:rPr>
+        <w:rFonts w:ascii="Times New Roman" w:cs="Times New Roman" w:eastAsia="Times New Roman" w:hAnsi="Times New Roman"/>
+        <w:b w:val="0"/>
+        <w:i w:val="0"/>
+        <w:sz w:val="16"/>
+        <w:szCs w:val="16"/>
+        <w:vertAlign w:val="baseline"/>
+      </w:rPr>
+    </w:lvl>
+    <w:lvl w:ilvl="1">
+      <w:start w:val="1"/>
+      <w:numFmt w:val="bullet"/>
+      <w:lvlText w:val=""/>
+      <w:lvlJc w:val="left"/>
+      <w:pPr>
+        <w:ind w:left="0" w:firstLine="0"/>
+      </w:pPr>
+      <w:rPr/>
+    </w:lvl>
+    <w:lvl w:ilvl="2">
+      <w:start w:val="1"/>
+      <w:numFmt w:val="bullet"/>
+      <w:lvlText w:val=""/>
+      <w:lvlJc w:val="left"/>
+      <w:pPr>
+        <w:ind w:left="0" w:firstLine="0"/>
+      </w:pPr>
+      <w:rPr/>
+    </w:lvl>
+    <w:lvl w:ilvl="3">
+      <w:start w:val="1"/>
+      <w:numFmt w:val="bullet"/>
+      <w:lvlText w:val=""/>
+      <w:lvlJc w:val="left"/>
+      <w:pPr>
+        <w:ind w:left="0" w:firstLine="0"/>
+      </w:pPr>
+      <w:rPr/>
+    </w:lvl>
+    <w:lvl w:ilvl="4">
+      <w:start w:val="1"/>
+      <w:numFmt w:val="bullet"/>
+      <w:lvlText w:val=""/>
+      <w:lvlJc w:val="left"/>
+      <w:pPr>
+        <w:ind w:left="0" w:firstLine="0"/>
+      </w:pPr>
+      <w:rPr/>
+    </w:lvl>
+    <w:lvl w:ilvl="5">
+      <w:start w:val="1"/>
+      <w:numFmt w:val="bullet"/>
+      <w:lvlText w:val=""/>
+      <w:lvlJc w:val="left"/>
+      <w:pPr>
+        <w:ind w:left="0" w:firstLine="0"/>
+      </w:pPr>
+      <w:rPr/>
+    </w:lvl>
+    <w:lvl w:ilvl="6">
+      <w:start w:val="1"/>
+      <w:numFmt w:val="bullet"/>
+      <w:lvlText w:val=""/>
+      <w:lvlJc w:val="left"/>
+      <w:pPr>
+        <w:ind w:left="0" w:firstLine="0"/>
+      </w:pPr>
+      <w:rPr/>
+    </w:lvl>
+    <w:lvl w:ilvl="7">
+      <w:start w:val="1"/>
+      <w:numFmt w:val="bullet"/>
+      <w:lvlText w:val=""/>
+      <w:lvlJc w:val="left"/>
+      <w:pPr>
+        <w:ind w:left="0" w:firstLine="0"/>
+      </w:pPr>
+      <w:rPr/>
+    </w:lvl>
+    <w:lvl w:ilvl="8">
+      <w:start w:val="1"/>
+      <w:numFmt w:val="bullet"/>
+      <w:lvlText w:val=""/>
+      <w:lvlJc w:val="left"/>
+      <w:pPr>
+        <w:ind w:left="0" w:firstLine="0"/>
+      </w:pPr>
+      <w:rPr/>
+    </w:lvl>
+  </w:abstractNum>
+  <w:abstractNum w:abstractNumId="4">
+    <w:lvl w:ilvl="0">
+      <w:start w:val="1"/>
+      <w:numFmt w:val="decimal"/>
+      <w:lvlText w:val="%1)"/>
+      <w:lvlJc w:val="left"/>
+      <w:pPr>
+        <w:ind w:left="720" w:hanging="360"/>
+      </w:pPr>
+      <w:rPr>
+        <w:u w:val="none"/>
+      </w:rPr>
+    </w:lvl>
+    <w:lvl w:ilvl="1">
+      <w:start w:val="1"/>
+      <w:numFmt w:val="lowerLetter"/>
+      <w:lvlText w:val="%2)"/>
+      <w:lvlJc w:val="left"/>
+      <w:pPr>
+        <w:ind w:left="1440" w:hanging="360"/>
+      </w:pPr>
+      <w:rPr>
+        <w:u w:val="none"/>
+      </w:rPr>
+    </w:lvl>
+    <w:lvl w:ilvl="2">
+      <w:start w:val="1"/>
+      <w:numFmt w:val="lowerRoman"/>
+      <w:lvlText w:val="%3)"/>
+      <w:lvlJc w:val="right"/>
+      <w:pPr>
+        <w:ind w:left="2160" w:hanging="360"/>
+      </w:pPr>
+      <w:rPr>
+        <w:u w:val="none"/>
+      </w:rPr>
+    </w:lvl>
+    <w:lvl w:ilvl="3">
+      <w:start w:val="1"/>
+      <w:numFmt w:val="decimal"/>
+      <w:lvlText w:val="(%4)"/>
+      <w:lvlJc w:val="left"/>
+      <w:pPr>
+        <w:ind w:left="2880" w:hanging="360"/>
+      </w:pPr>
+      <w:rPr>
+        <w:u w:val="none"/>
+      </w:rPr>
+    </w:lvl>
+    <w:lvl w:ilvl="4">
+      <w:start w:val="1"/>
+      <w:numFmt w:val="lowerLetter"/>
+      <w:lvlText w:val="(%5)"/>
+      <w:lvlJc w:val="left"/>
+      <w:pPr>
+        <w:ind w:left="3600" w:hanging="360"/>
+      </w:pPr>
+      <w:rPr>
+        <w:u w:val="none"/>
+      </w:rPr>
+    </w:lvl>
+    <w:lvl w:ilvl="5">
+      <w:start w:val="1"/>
+      <w:numFmt w:val="lowerRoman"/>
+      <w:lvlText w:val="(%6)"/>
+      <w:lvlJc w:val="right"/>
+      <w:pPr>
+        <w:ind w:left="4320" w:hanging="360"/>
+      </w:pPr>
+      <w:rPr>
+        <w:u w:val="none"/>
+      </w:rPr>
+    </w:lvl>
+    <w:lvl w:ilvl="6">
+      <w:start w:val="1"/>
+      <w:numFmt w:val="decimal"/>
+      <w:lvlText w:val="%7."/>
+      <w:lvlJc w:val="left"/>
+      <w:pPr>
+        <w:ind w:left="5040" w:hanging="360"/>
+      </w:pPr>
+      <w:rPr>
+        <w:u w:val="none"/>
+      </w:rPr>
+    </w:lvl>
+    <w:lvl w:ilvl="7">
+      <w:start w:val="1"/>
+      <w:numFmt w:val="lowerLetter"/>
+      <w:lvlText w:val="%8."/>
+      <w:lvlJc w:val="left"/>
+      <w:pPr>
+        <w:ind w:left="5760" w:hanging="360"/>
+      </w:pPr>
+      <w:rPr>
+        <w:u w:val="none"/>
+      </w:rPr>
+    </w:lvl>
+    <w:lvl w:ilvl="8">
+      <w:start w:val="1"/>
+      <w:numFmt w:val="lowerRoman"/>
+      <w:lvlText w:val="%9."/>
+      <w:lvlJc w:val="right"/>
+      <w:pPr>
+        <w:ind w:left="6480" w:hanging="360"/>
+      </w:pPr>
+      <w:rPr>
+        <w:u w:val="none"/>
+      </w:rPr>
+    </w:lvl>
+  </w:abstractNum>
+  <w:abstractNum w:abstractNumId="5">
+    <w:lvl w:ilvl="0">
+      <w:start w:val="1"/>
+      <w:numFmt w:val="decimal"/>
+      <w:lvlText w:val="%1)"/>
+      <w:lvlJc w:val="left"/>
+      <w:pPr>
+        <w:ind w:left="720" w:hanging="360"/>
+      </w:pPr>
+      <w:rPr>
+        <w:u w:val="none"/>
+      </w:rPr>
+    </w:lvl>
+    <w:lvl w:ilvl="1">
+      <w:start w:val="1"/>
+      <w:numFmt w:val="lowerLetter"/>
+      <w:lvlText w:val="%2)"/>
+      <w:lvlJc w:val="left"/>
+      <w:pPr>
+        <w:ind w:left="1440" w:hanging="360"/>
+      </w:pPr>
+      <w:rPr>
+        <w:u w:val="none"/>
+      </w:rPr>
+    </w:lvl>
+    <w:lvl w:ilvl="2">
+      <w:start w:val="1"/>
+      <w:numFmt w:val="lowerRoman"/>
+      <w:lvlText w:val="%3)"/>
+      <w:lvlJc w:val="right"/>
+      <w:pPr>
+        <w:ind w:left="2160" w:hanging="360"/>
+      </w:pPr>
+      <w:rPr>
+        <w:u w:val="none"/>
+      </w:rPr>
+    </w:lvl>
+    <w:lvl w:ilvl="3">
+      <w:start w:val="1"/>
+      <w:numFmt w:val="decimal"/>
+      <w:lvlText w:val="(%4)"/>
+      <w:lvlJc w:val="left"/>
+      <w:pPr>
+        <w:ind w:left="2880" w:hanging="360"/>
+      </w:pPr>
+      <w:rPr>
+        <w:u w:val="none"/>
+      </w:rPr>
+    </w:lvl>
+    <w:lvl w:ilvl="4">
+      <w:start w:val="1"/>
+      <w:numFmt w:val="lowerLetter"/>
+      <w:lvlText w:val="(%5)"/>
+      <w:lvlJc w:val="left"/>
+      <w:pPr>
+        <w:ind w:left="3600" w:hanging="360"/>
+      </w:pPr>
+      <w:rPr>
+        <w:u w:val="none"/>
+      </w:rPr>
+    </w:lvl>
+    <w:lvl w:ilvl="5">
+      <w:start w:val="1"/>
+      <w:numFmt w:val="lowerRoman"/>
+      <w:lvlText w:val="(%6)"/>
+      <w:lvlJc w:val="right"/>
+      <w:pPr>
+        <w:ind w:left="4320" w:hanging="360"/>
+      </w:pPr>
+      <w:rPr>
+        <w:u w:val="none"/>
+      </w:rPr>
+    </w:lvl>
+    <w:lvl w:ilvl="6">
+      <w:start w:val="1"/>
+      <w:numFmt w:val="decimal"/>
+      <w:lvlText w:val="%7."/>
+      <w:lvlJc w:val="left"/>
+      <w:pPr>
+        <w:ind w:left="5040" w:hanging="360"/>
+      </w:pPr>
+      <w:rPr>
+        <w:u w:val="none"/>
+      </w:rPr>
+    </w:lvl>
+    <w:lvl w:ilvl="7">
+      <w:start w:val="1"/>
+      <w:numFmt w:val="lowerLetter"/>
+      <w:lvlText w:val="%8."/>
+      <w:lvlJc w:val="left"/>
+      <w:pPr>
+        <w:ind w:left="5760" w:hanging="360"/>
+      </w:pPr>
+      <w:rPr>
+        <w:u w:val="none"/>
+      </w:rPr>
+    </w:lvl>
+    <w:lvl w:ilvl="8">
+      <w:start w:val="1"/>
+      <w:numFmt w:val="lowerRoman"/>
+      <w:lvlText w:val="%9."/>
+      <w:lvlJc w:val="right"/>
+      <w:pPr>
+        <w:ind w:left="6480" w:hanging="360"/>
+      </w:pPr>
+      <w:rPr>
+        <w:u w:val="none"/>
+      </w:rPr>
+    </w:lvl>
+  </w:abstractNum>
+  <w:abstractNum w:abstractNumId="6">
+    <w:lvl w:ilvl="0">
+      <w:start w:val="1"/>
+      <w:numFmt w:val="bullet"/>
+      <w:lvlText w:val="●"/>
+      <w:lvlJc w:val="left"/>
+      <w:pPr>
+        <w:ind w:left="648" w:hanging="360"/>
+      </w:pPr>
+      <w:rPr>
+        <w:rFonts w:ascii="Noto Sans Symbols" w:cs="Noto Sans Symbols" w:eastAsia="Noto Sans Symbols" w:hAnsi="Noto Sans Symbols"/>
+        <w:vertAlign w:val="baseline"/>
+      </w:rPr>
+    </w:lvl>
+    <w:lvl w:ilvl="1">
+      <w:start w:val="1"/>
+      <w:numFmt w:val="bullet"/>
+      <w:lvlText w:val="o"/>
+      <w:lvlJc w:val="left"/>
+      <w:pPr>
+        <w:ind w:left="1440" w:hanging="360"/>
+      </w:pPr>
+      <w:rPr>
+        <w:rFonts w:ascii="Courier New" w:cs="Courier New" w:eastAsia="Courier New" w:hAnsi="Courier New"/>
+        <w:vertAlign w:val="baseline"/>
+      </w:rPr>
+    </w:lvl>
+    <w:lvl w:ilvl="2">
+      <w:start w:val="1"/>
+      <w:numFmt w:val="bullet"/>
+      <w:lvlText w:val="▪"/>
+      <w:lvlJc w:val="left"/>
+      <w:pPr>
+        <w:ind w:left="2160" w:hanging="360"/>
+      </w:pPr>
+      <w:rPr>
+        <w:rFonts w:ascii="Noto Sans Symbols" w:cs="Noto Sans Symbols" w:eastAsia="Noto Sans Symbols" w:hAnsi="Noto Sans Symbols"/>
+        <w:vertAlign w:val="baseline"/>
+      </w:rPr>
+    </w:lvl>
+    <w:lvl w:ilvl="3">
+      <w:start w:val="1"/>
+      <w:numFmt w:val="bullet"/>
+      <w:lvlText w:val="●"/>
+      <w:lvlJc w:val="left"/>
+      <w:pPr>
+        <w:ind w:left="2880" w:hanging="360"/>
+      </w:pPr>
+      <w:rPr>
+        <w:rFonts w:ascii="Noto Sans Symbols" w:cs="Noto Sans Symbols" w:eastAsia="Noto Sans Symbols" w:hAnsi="Noto Sans Symbols"/>
+        <w:vertAlign w:val="baseline"/>
+      </w:rPr>
+    </w:lvl>
+    <w:lvl w:ilvl="4">
+      <w:start w:val="1"/>
+      <w:numFmt w:val="bullet"/>
+      <w:lvlText w:val="o"/>
+      <w:lvlJc w:val="left"/>
+      <w:pPr>
+        <w:ind w:left="3600" w:hanging="360"/>
+      </w:pPr>
+      <w:rPr>
+        <w:rFonts w:ascii="Courier New" w:cs="Courier New" w:eastAsia="Courier New" w:hAnsi="Courier New"/>
+        <w:vertAlign w:val="baseline"/>
+      </w:rPr>
+    </w:lvl>
+    <w:lvl w:ilvl="5">
+      <w:start w:val="1"/>
+      <w:numFmt w:val="bullet"/>
+      <w:lvlText w:val="▪"/>
+      <w:lvlJc w:val="left"/>
+      <w:pPr>
+        <w:ind w:left="4320" w:hanging="360"/>
+      </w:pPr>
+      <w:rPr>
+        <w:rFonts w:ascii="Noto Sans Symbols" w:cs="Noto Sans Symbols" w:eastAsia="Noto Sans Symbols" w:hAnsi="Noto Sans Symbols"/>
+        <w:vertAlign w:val="baseline"/>
+      </w:rPr>
+    </w:lvl>
+    <w:lvl w:ilvl="6">
+      <w:start w:val="1"/>
+      <w:numFmt w:val="bullet"/>
+      <w:lvlText w:val="●"/>
+      <w:lvlJc w:val="left"/>
+      <w:pPr>
+        <w:ind w:left="5040" w:hanging="360"/>
+      </w:pPr>
+      <w:rPr>
+        <w:rFonts w:ascii="Noto Sans Symbols" w:cs="Noto Sans Symbols" w:eastAsia="Noto Sans Symbols" w:hAnsi="Noto Sans Symbols"/>
+        <w:vertAlign w:val="baseline"/>
+      </w:rPr>
+    </w:lvl>
+    <w:lvl w:ilvl="7">
+      <w:start w:val="1"/>
+      <w:numFmt w:val="bullet"/>
+      <w:lvlText w:val="o"/>
+      <w:lvlJc w:val="left"/>
+      <w:pPr>
+        <w:ind w:left="5760" w:hanging="360"/>
+      </w:pPr>
+      <w:rPr>
+        <w:rFonts w:ascii="Courier New" w:cs="Courier New" w:eastAsia="Courier New" w:hAnsi="Courier New"/>
+        <w:vertAlign w:val="baseline"/>
+      </w:rPr>
+    </w:lvl>
+    <w:lvl w:ilvl="8">
+      <w:start w:val="1"/>
+      <w:numFmt w:val="bullet"/>
+      <w:lvlText w:val="▪"/>
+      <w:lvlJc w:val="left"/>
+      <w:pPr>
+        <w:ind w:left="6480" w:hanging="360"/>
+      </w:pPr>
+      <w:rPr>
+        <w:rFonts w:ascii="Noto Sans Symbols" w:cs="Noto Sans Symbols" w:eastAsia="Noto Sans Symbols" w:hAnsi="Noto Sans Symbols"/>
         <w:vertAlign w:val="baseline"/>
       </w:rPr>
     </w:lvl>
@@ -6328,12 +5422,6 @@
   </w:num>
   <w:num w:numId="6">
     <w:abstractNumId w:val="6"/>
-  </w:num>
-  <w:num w:numId="7">
-    <w:abstractNumId w:val="7"/>
-  </w:num>
-  <w:num w:numId="8">
-    <w:abstractNumId w:val="8"/>
   </w:num>
 </w:numbering>
 </file>
@@ -7411,19 +6499,6 @@
       <w:szCs w:val="48"/>
     </w:rPr>
   </w:style>
-  <w:style w:type="table" w:styleId="Table1">
-    <w:basedOn w:val="TableNormal"/>
-    <w:tblPr>
-      <w:tblStyleRowBandSize w:val="1"/>
-      <w:tblStyleColBandSize w:val="1"/>
-      <w:tblCellMar>
-        <w:top w:w="0.0" w:type="dxa"/>
-        <w:left w:w="108.0" w:type="dxa"/>
-        <w:bottom w:w="0.0" w:type="dxa"/>
-        <w:right w:w="108.0" w:type="dxa"/>
-      </w:tblCellMar>
-    </w:tblPr>
-  </w:style>
 </w:styles>
 </file>
 
@@ -7749,7 +6824,7 @@
 
 <file path=customXML/item1.xml><?xml version="1.0" encoding="utf-8"?>
 <go:gDocsCustomXmlDataStorage xmlns:go="http://customooxmlschemas.google.com/" xmlns:r="http://schemas.openxmlformats.org/officeDocument/2006/relationships" uri="GoogleDocsCustomDataVersion2">
-  <go:docsCustomData xmlns:go="http://customooxmlschemas.google.com/" roundtripDataSignature="AMtx7miWTRFL7AwZ10At6Hz/qvTZeyitfA==">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</go:docsCustomData>
+  <go:docsCustomData xmlns:go="http://customooxmlschemas.google.com/" roundtripDataSignature="AMtx7miyl3MtVovpp/eo7t5bm7bjqDbrVg==">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</go:docsCustomData>
 </go:gDocsCustomXmlDataStorage>
 </file>
 

</xml_diff>